<commit_message>
Updates to todo list and help documentation
</commit_message>
<xml_diff>
--- a/v2 todo list.docx
+++ b/v2 todo list.docx
@@ -152,25 +152,33 @@
     <w:p>
       <w:pPr>
         <w:pStyle w:val="ListParagraph"/>
+      </w:pPr>
+      <w:r>
+        <w:t xml:space="preserve">Now returns an object ‘Missing’ that contains all dates where Xvar is NA. However, this </w:t>
+      </w:r>
+      <w:r>
+        <w:t>can</w:t>
+      </w:r>
+      <w:r>
+        <w:t xml:space="preserve"> return </w:t>
+      </w:r>
+      <w:r>
+        <w:t>irrelevant</w:t>
+      </w:r>
+      <w:r>
+        <w:t xml:space="preserve"> dates that aren’t actually used in the CMatrix.</w:t>
+      </w:r>
+    </w:p>
+    <w:p>
+      <w:pPr>
+        <w:pStyle w:val="ListParagraph"/>
         <w:numPr>
           <w:ilvl w:val="0"/>
           <w:numId w:val="1"/>
         </w:numPr>
       </w:pPr>
       <w:r>
-        <w:t xml:space="preserve">Now returns an object ‘Missing’ that contains all dates where Xvar is NA. However, this </w:t>
-      </w:r>
-      <w:r>
-        <w:t>can</w:t>
-      </w:r>
-      <w:r>
-        <w:t xml:space="preserve"> return </w:t>
-      </w:r>
-      <w:r>
-        <w:t>irrelevant</w:t>
-      </w:r>
-      <w:r>
-        <w:t xml:space="preserve"> dates that aren’t actually used in the CMatrix.</w:t>
+        <w:t>Include possibility for parallel processing?</w:t>
       </w:r>
     </w:p>
     <w:p>
@@ -180,15 +188,9 @@
           <w:ilvl w:val="0"/>
           <w:numId w:val="1"/>
         </w:numPr>
-        <w:rPr>
-          <w:strike/>
-        </w:rPr>
-      </w:pPr>
-      <w:r>
-        <w:rPr>
-          <w:strike/>
-        </w:rPr>
-        <w:t>Function to output the median climate window for 95% model weights?</w:t>
+      </w:pPr>
+      <w:r>
+        <w:t>In crosswin give an option to look at correlation between two different stats (i.e. correlation b/w min rain and mean temperature).</w:t>
       </w:r>
     </w:p>
     <w:p>
@@ -200,7 +202,38 @@
         </w:numPr>
       </w:pPr>
       <w:r>
-        <w:t>Include possibility for parallel processing?</w:t>
+        <w:t>Growing degree days (“</w:t>
+      </w:r>
+      <w:r>
+        <w:t>gd</w:t>
+      </w:r>
+      <w:r>
+        <w:t>d20”), with variable cut off point</w:t>
+      </w:r>
+    </w:p>
+    <w:p>
+      <w:pPr>
+        <w:pStyle w:val="ListParagraph"/>
+        <w:rPr>
+          <w:noProof/>
+          <w:lang w:eastAsia="en-AU"/>
+        </w:rPr>
+      </w:pPr>
+    </w:p>
+    <w:p>
+      <w:pPr>
+        <w:pStyle w:val="ListParagraph"/>
+        <w:jc w:val="both"/>
+      </w:pPr>
+    </w:p>
+    <w:p/>
+    <w:p>
+      <w:r>
+        <w:br w:type="column"/>
+      </w:r>
+      <w:r>
+        <w:lastRenderedPageBreak/>
+        <w:t>Plotting</w:t>
       </w:r>
     </w:p>
     <w:p>
@@ -212,7 +245,13 @@
         </w:numPr>
       </w:pPr>
       <w:r>
-        <w:t>In crosswin give an option to look at correlation between two different stats (i.e. correlation b/w min rain and mean temperature).</w:t>
+        <w:t>Best plot uses mean values</w:t>
+      </w:r>
+      <w:r>
+        <w:t xml:space="preserve"> (±SE)</w:t>
+      </w:r>
+      <w:r>
+        <w:t xml:space="preserve"> when plotting large datasets?</w:t>
       </w:r>
     </w:p>
     <w:p>
@@ -224,187 +263,28 @@
         </w:numPr>
       </w:pPr>
       <w:r>
-        <w:t>Growing degree days (“</w:t>
-      </w:r>
-      <w:r>
-        <w:t>gd</w:t>
-      </w:r>
-      <w:bookmarkStart w:id="0" w:name="_GoBack"/>
-      <w:bookmarkEnd w:id="0"/>
-      <w:r>
-        <w:t>d20”), with variable cut off point</w:t>
-      </w:r>
-    </w:p>
-    <w:p>
-      <w:pPr>
-        <w:pStyle w:val="HTMLPreformatted"/>
+        <w:t xml:space="preserve">Print median climate window values </w:t>
+      </w:r>
+      <w:r>
+        <w:t>on</w:t>
+      </w:r>
+      <w:r>
+        <w:t xml:space="preserve"> boxplots.</w:t>
+      </w:r>
+    </w:p>
+    <w:p>
+      <w:pPr>
+        <w:pStyle w:val="ListParagraph"/>
         <w:numPr>
           <w:ilvl w:val="0"/>
           <w:numId w:val="1"/>
         </w:numPr>
-        <w:wordWrap w:val="0"/>
-        <w:rPr>
-          <w:rStyle w:val="gewyw5ybaeb"/>
-          <w:rFonts w:ascii="Courier" w:hAnsi="Courier"/>
-          <w:strike/>
-          <w:color w:val="C5060B"/>
-          <w:shd w:val="clear" w:color="auto" w:fill="E1E2E5"/>
-        </w:rPr>
-      </w:pPr>
-      <w:r>
-        <w:rPr>
-          <w:rFonts w:asciiTheme="minorHAnsi" w:eastAsiaTheme="minorHAnsi" w:hAnsiTheme="minorHAnsi" w:cstheme="minorBidi"/>
-          <w:strike/>
-          <w:sz w:val="22"/>
-          <w:szCs w:val="22"/>
-          <w:lang w:eastAsia="en-US"/>
-        </w:rPr>
-        <w:t>When using “min”</w:t>
-      </w:r>
-      <w:r>
-        <w:rPr>
-          <w:rFonts w:asciiTheme="minorHAnsi" w:eastAsiaTheme="minorHAnsi" w:hAnsiTheme="minorHAnsi" w:cstheme="minorBidi"/>
-          <w:strike/>
-          <w:sz w:val="22"/>
-          <w:szCs w:val="22"/>
-          <w:lang w:eastAsia="en-US"/>
-        </w:rPr>
-        <w:t>:</w:t>
-      </w:r>
-      <w:r>
-        <w:rPr>
-          <w:rFonts w:asciiTheme="minorHAnsi" w:eastAsiaTheme="minorHAnsi" w:hAnsiTheme="minorHAnsi" w:cstheme="minorBidi"/>
-          <w:strike/>
-          <w:sz w:val="22"/>
-          <w:szCs w:val="22"/>
-          <w:lang w:eastAsia="en-US"/>
-        </w:rPr>
-        <w:br/>
-      </w:r>
-      <w:r>
-        <w:rPr>
-          <w:rStyle w:val="gewyw5ybaeb"/>
-          <w:rFonts w:ascii="Courier" w:hAnsi="Courier"/>
-          <w:strike/>
-          <w:color w:val="C5060B"/>
-          <w:shd w:val="clear" w:color="auto" w:fill="E1E2E5"/>
-        </w:rPr>
-        <w:t>Warning messages:</w:t>
-      </w:r>
-    </w:p>
-    <w:p>
-      <w:pPr>
-        <w:pStyle w:val="HTMLPreformatted"/>
-        <w:wordWrap w:val="0"/>
-        <w:rPr>
-          <w:rStyle w:val="gewyw5ybaeb"/>
-          <w:rFonts w:ascii="Courier" w:hAnsi="Courier"/>
-          <w:strike/>
-          <w:color w:val="C5060B"/>
-          <w:shd w:val="clear" w:color="auto" w:fill="E1E2E5"/>
-        </w:rPr>
-      </w:pPr>
-      <w:r>
-        <w:rPr>
-          <w:rStyle w:val="gewyw5ybaeb"/>
-          <w:rFonts w:ascii="Courier" w:hAnsi="Courier"/>
-          <w:strike/>
-          <w:color w:val="C5060B"/>
-          <w:shd w:val="clear" w:color="auto" w:fill="E1E2E5"/>
-        </w:rPr>
-        <w:tab/>
-        <w:t>1: In windowclose:windowopen :</w:t>
-      </w:r>
-    </w:p>
-    <w:p>
-      <w:pPr>
-        <w:pStyle w:val="HTMLPreformatted"/>
-        <w:wordWrap w:val="0"/>
-        <w:rPr>
-          <w:rStyle w:val="gewyw5ybaeb"/>
-          <w:rFonts w:ascii="Courier" w:hAnsi="Courier"/>
-          <w:strike/>
-          <w:color w:val="C5060B"/>
-          <w:shd w:val="clear" w:color="auto" w:fill="E1E2E5"/>
-        </w:rPr>
-      </w:pPr>
-      <w:r>
-        <w:rPr>
-          <w:rStyle w:val="gewyw5ybaeb"/>
-          <w:rFonts w:ascii="Courier" w:hAnsi="Courier"/>
-          <w:strike/>
-          <w:color w:val="C5060B"/>
-          <w:shd w:val="clear" w:color="auto" w:fill="E1E2E5"/>
-        </w:rPr>
-        <w:t xml:space="preserve">  </w:t>
-      </w:r>
-      <w:r>
-        <w:rPr>
-          <w:rStyle w:val="gewyw5ybaeb"/>
-          <w:rFonts w:ascii="Courier" w:hAnsi="Courier"/>
-          <w:strike/>
-          <w:color w:val="C5060B"/>
-          <w:shd w:val="clear" w:color="auto" w:fill="E1E2E5"/>
-        </w:rPr>
-        <w:tab/>
-        <w:t>numerical expression has 2 elements: only the first used</w:t>
-      </w:r>
-    </w:p>
-    <w:p>
-      <w:pPr>
-        <w:pStyle w:val="HTMLPreformatted"/>
-        <w:wordWrap w:val="0"/>
-        <w:rPr>
-          <w:rStyle w:val="gewyw5ybaeb"/>
-          <w:rFonts w:ascii="Courier" w:hAnsi="Courier"/>
-          <w:strike/>
-          <w:color w:val="C5060B"/>
-          <w:shd w:val="clear" w:color="auto" w:fill="E1E2E5"/>
-        </w:rPr>
-      </w:pPr>
-      <w:r>
-        <w:rPr>
-          <w:rStyle w:val="gewyw5ybaeb"/>
-          <w:rFonts w:ascii="Courier" w:hAnsi="Courier"/>
-          <w:strike/>
-          <w:color w:val="C5060B"/>
-          <w:shd w:val="clear" w:color="auto" w:fill="E1E2E5"/>
-        </w:rPr>
-        <w:tab/>
-        <w:t>2: In windowclose:windowopen :</w:t>
-      </w:r>
-    </w:p>
-    <w:p>
-      <w:pPr>
-        <w:pStyle w:val="HTMLPreformatted"/>
-        <w:wordWrap w:val="0"/>
-        <w:rPr>
-          <w:rFonts w:ascii="Courier" w:hAnsi="Courier"/>
-          <w:strike/>
-          <w:color w:val="000000"/>
-          <w:shd w:val="clear" w:color="auto" w:fill="E1E2E5"/>
-        </w:rPr>
-      </w:pPr>
-      <w:r>
-        <w:rPr>
-          <w:rStyle w:val="gewyw5ybaeb"/>
-          <w:rFonts w:ascii="Courier" w:hAnsi="Courier"/>
-          <w:strike/>
-          <w:color w:val="C5060B"/>
-          <w:shd w:val="clear" w:color="auto" w:fill="E1E2E5"/>
-        </w:rPr>
-        <w:t xml:space="preserve">  </w:t>
-      </w:r>
-      <w:r>
-        <w:rPr>
-          <w:rStyle w:val="gewyw5ybaeb"/>
-          <w:rFonts w:ascii="Courier" w:hAnsi="Courier"/>
-          <w:strike/>
-          <w:color w:val="C5060B"/>
-          <w:shd w:val="clear" w:color="auto" w:fill="E1E2E5"/>
-        </w:rPr>
-        <w:tab/>
-        <w:t>numerical expression has 2 elements: only the first used</w:t>
+      </w:pPr>
+      <w:r>
+        <w:t>Put a large title on the facet plot so we kno</w:t>
+      </w:r>
+      <w:r>
+        <w:t>w which plot is for which model</w:t>
       </w:r>
     </w:p>
     <w:p>
@@ -416,180 +296,10 @@
         </w:numPr>
       </w:pPr>
       <w:r>
-        <w:t>Delta AICc can get large positive values (e.g. 4+) when you have more parameters in your model</w:t>
-      </w:r>
-      <w:r>
-        <w:t xml:space="preserve"> (see below)</w:t>
-      </w:r>
-      <w:r>
-        <w:t>.</w:t>
-      </w:r>
-    </w:p>
-    <w:p>
-      <w:pPr>
-        <w:pStyle w:val="ListParagraph"/>
-        <w:rPr>
-          <w:b/>
-        </w:rPr>
-      </w:pPr>
-      <w:r>
-        <w:rPr>
-          <w:b/>
-        </w:rPr>
-        <w:t>IS THIS A MIXED MODEL ISSUE?!</w:t>
-      </w:r>
-    </w:p>
-    <w:p>
-      <w:pPr>
-        <w:pStyle w:val="ListParagraph"/>
-        <w:rPr>
-          <w:b/>
-        </w:rPr>
-      </w:pPr>
-      <w:r>
-        <w:rPr>
-          <w:b/>
-        </w:rPr>
-        <w:t>If so, we need to ensure that we include random effects models/covariate models in our code testing</w:t>
-      </w:r>
-    </w:p>
-    <w:p>
-      <w:pPr>
-        <w:pStyle w:val="ListParagraph"/>
-        <w:rPr>
-          <w:noProof/>
-          <w:lang w:eastAsia="en-AU"/>
-        </w:rPr>
-      </w:pPr>
-      <w:r>
-        <w:rPr>
-          <w:noProof/>
-          <w:lang w:eastAsia="en-AU"/>
-        </w:rPr>
-        <w:drawing>
-          <wp:anchor distT="0" distB="0" distL="114300" distR="114300" simplePos="0" relativeHeight="251658240" behindDoc="0" locked="0" layoutInCell="1" allowOverlap="1" wp14:anchorId="58EB8447" wp14:editId="5E3E7DFE">
-            <wp:simplePos x="0" y="0"/>
-            <wp:positionH relativeFrom="column">
-              <wp:posOffset>318770</wp:posOffset>
-            </wp:positionH>
-            <wp:positionV relativeFrom="paragraph">
-              <wp:posOffset>107315</wp:posOffset>
-            </wp:positionV>
-            <wp:extent cx="5020310" cy="3851275"/>
-            <wp:effectExtent l="0" t="0" r="8890" b="0"/>
-            <wp:wrapSquare wrapText="bothSides"/>
-            <wp:docPr id="1" name="Picture 1"/>
-            <wp:cNvGraphicFramePr>
-              <a:graphicFrameLocks xmlns:a="http://schemas.openxmlformats.org/drawingml/2006/main" noChangeAspect="1"/>
-            </wp:cNvGraphicFramePr>
-            <a:graphic xmlns:a="http://schemas.openxmlformats.org/drawingml/2006/main">
-              <a:graphicData uri="http://schemas.openxmlformats.org/drawingml/2006/picture">
-                <pic:pic xmlns:pic="http://schemas.openxmlformats.org/drawingml/2006/picture">
-                  <pic:nvPicPr>
-                    <pic:cNvPr id="0" name=""/>
-                    <pic:cNvPicPr/>
-                  </pic:nvPicPr>
-                  <pic:blipFill rotWithShape="1">
-                    <a:blip r:embed="rId6" cstate="print">
-                      <a:extLst>
-                        <a:ext uri="{28A0092B-C50C-407E-A947-70E740481C1C}">
-                          <a14:useLocalDpi xmlns:a14="http://schemas.microsoft.com/office/drawing/2010/main" val="0"/>
-                        </a:ext>
-                      </a:extLst>
-                    </a:blip>
-                    <a:srcRect t="50483" r="65783"/>
-                    <a:stretch/>
-                  </pic:blipFill>
-                  <pic:spPr bwMode="auto">
-                    <a:xfrm>
-                      <a:off x="0" y="0"/>
-                      <a:ext cx="5020310" cy="3851275"/>
-                    </a:xfrm>
-                    <a:prstGeom prst="rect">
-                      <a:avLst/>
-                    </a:prstGeom>
-                    <a:ln>
-                      <a:noFill/>
-                    </a:ln>
-                    <a:extLst>
-                      <a:ext uri="{53640926-AAD7-44D8-BBD7-CCE9431645EC}">
-                        <a14:shadowObscured xmlns:a14="http://schemas.microsoft.com/office/drawing/2010/main"/>
-                      </a:ext>
-                    </a:extLst>
-                  </pic:spPr>
-                </pic:pic>
-              </a:graphicData>
-            </a:graphic>
-            <wp14:sizeRelH relativeFrom="page">
-              <wp14:pctWidth>0</wp14:pctWidth>
-            </wp14:sizeRelH>
-            <wp14:sizeRelV relativeFrom="page">
-              <wp14:pctHeight>0</wp14:pctHeight>
-            </wp14:sizeRelV>
-          </wp:anchor>
-        </w:drawing>
-      </w:r>
-    </w:p>
-    <w:p>
-      <w:pPr>
-        <w:pStyle w:val="ListParagraph"/>
-        <w:rPr>
-          <w:noProof/>
-          <w:lang w:eastAsia="en-AU"/>
-        </w:rPr>
-      </w:pPr>
-    </w:p>
-    <w:p>
-      <w:pPr>
-        <w:pStyle w:val="ListParagraph"/>
-        <w:jc w:val="both"/>
-      </w:pPr>
-    </w:p>
-    <w:p/>
-    <w:p>
-      <w:r>
-        <w:br w:type="column"/>
-      </w:r>
-      <w:r>
-        <w:lastRenderedPageBreak/>
-        <w:t>Plotting</w:t>
-      </w:r>
-    </w:p>
-    <w:p>
-      <w:pPr>
-        <w:pStyle w:val="ListParagraph"/>
-        <w:numPr>
-          <w:ilvl w:val="0"/>
-          <w:numId w:val="1"/>
-        </w:numPr>
-      </w:pPr>
-      <w:r>
-        <w:t>Best plot uses mean values when plotting large datasets?</w:t>
-      </w:r>
-    </w:p>
-    <w:p>
-      <w:pPr>
-        <w:pStyle w:val="ListParagraph"/>
-        <w:numPr>
-          <w:ilvl w:val="0"/>
-          <w:numId w:val="1"/>
-        </w:numPr>
-      </w:pPr>
-      <w:r>
-        <w:t>Print median climate window values from boxplots.</w:t>
-      </w:r>
-    </w:p>
-    <w:p>
-      <w:pPr>
-        <w:pStyle w:val="ListParagraph"/>
-        <w:numPr>
-          <w:ilvl w:val="0"/>
-          <w:numId w:val="1"/>
-        </w:numPr>
-      </w:pPr>
-      <w:r>
-        <w:t>Put a large title on the facet plot so we know which plot is for which model?</w:t>
-      </w:r>
+        <w:t>Best model plot doesn’t take additional factors into account.</w:t>
+      </w:r>
+      <w:bookmarkStart w:id="0" w:name="_GoBack"/>
+      <w:bookmarkEnd w:id="0"/>
     </w:p>
     <w:sectPr>
       <w:pgSz w:w="11906" w:h="16838"/>

</xml_diff>

<commit_message>
New to do list
</commit_message>
<xml_diff>
--- a/v2 todo list.docx
+++ b/v2 todo list.docx
@@ -8,6 +8,8 @@
           <w:b/>
         </w:rPr>
       </w:pPr>
+      <w:bookmarkStart w:id="0" w:name="_GoBack"/>
+      <w:bookmarkEnd w:id="0"/>
       <w:r>
         <w:rPr>
           <w:b/>
@@ -29,6 +31,1181 @@
         <w:lastRenderedPageBreak/>
         <w:t>Coding</w:t>
       </w:r>
+      <w:r>
+        <w:t xml:space="preserve"> </w:t>
+      </w:r>
+    </w:p>
+    <w:p>
+      <w:r>
+        <w:rPr>
+          <w:highlight w:val="red"/>
+        </w:rPr>
+        <w:t>For version 2</w:t>
+      </w:r>
+      <w:r>
+        <w:t>:</w:t>
+      </w:r>
+    </w:p>
+    <w:p>
+      <w:pPr>
+        <w:pStyle w:val="ListParagraph"/>
+        <w:numPr>
+          <w:ilvl w:val="0"/>
+          <w:numId w:val="2"/>
+        </w:numPr>
+      </w:pPr>
+      <w:r>
+        <w:t xml:space="preserve">Integrate </w:t>
+      </w:r>
+      <w:proofErr w:type="spellStart"/>
+      <w:r>
+        <w:t>manywin</w:t>
+      </w:r>
+      <w:proofErr w:type="spellEnd"/>
+      <w:r>
+        <w:t xml:space="preserve"> </w:t>
+      </w:r>
+      <w:r>
+        <w:t xml:space="preserve">into </w:t>
+      </w:r>
+      <w:proofErr w:type="spellStart"/>
+      <w:r>
+        <w:t>climatewin</w:t>
+      </w:r>
+      <w:proofErr w:type="spellEnd"/>
+      <w:r>
+        <w:t xml:space="preserve">, rename STAT-&gt;STATS, FUNC-&gt;FUNCS, </w:t>
+      </w:r>
+      <w:proofErr w:type="spellStart"/>
+      <w:r>
+        <w:t>Xvar</w:t>
+      </w:r>
+      <w:proofErr w:type="spellEnd"/>
+      <w:r>
+        <w:t>-&gt;</w:t>
+      </w:r>
+      <w:proofErr w:type="spellStart"/>
+      <w:r>
+        <w:t>Xvars</w:t>
+      </w:r>
+      <w:proofErr w:type="spellEnd"/>
+    </w:p>
+    <w:p>
+      <w:pPr>
+        <w:pStyle w:val="NormalWeb"/>
+        <w:numPr>
+          <w:ilvl w:val="0"/>
+          <w:numId w:val="2"/>
+        </w:numPr>
+        <w:spacing w:before="0" w:beforeAutospacing="0" w:after="0" w:afterAutospacing="0"/>
+        <w:rPr>
+          <w:rFonts w:ascii="Calibri" w:hAnsi="Calibri"/>
+          <w:color w:val="000000"/>
+          <w:sz w:val="22"/>
+          <w:szCs w:val="22"/>
+          <w:lang w:val="en-AU"/>
+        </w:rPr>
+      </w:pPr>
+      <w:r>
+        <w:rPr>
+          <w:rFonts w:ascii="Calibri" w:hAnsi="Calibri"/>
+          <w:color w:val="000000"/>
+          <w:sz w:val="22"/>
+          <w:szCs w:val="22"/>
+          <w:lang w:val="en-AU"/>
+        </w:rPr>
+        <w:t xml:space="preserve">Error: if there are other parameter in the baseline model, in </w:t>
+      </w:r>
+      <w:proofErr w:type="spellStart"/>
+      <w:r>
+        <w:rPr>
+          <w:rFonts w:ascii="Calibri" w:hAnsi="Calibri"/>
+          <w:color w:val="000000"/>
+          <w:sz w:val="22"/>
+          <w:szCs w:val="22"/>
+          <w:lang w:val="en-AU"/>
+        </w:rPr>
+        <w:t>windowoutput</w:t>
+      </w:r>
+      <w:proofErr w:type="spellEnd"/>
+      <w:r>
+        <w:rPr>
+          <w:rFonts w:ascii="Calibri" w:hAnsi="Calibri"/>
+          <w:color w:val="000000"/>
+          <w:sz w:val="22"/>
+          <w:szCs w:val="22"/>
+          <w:lang w:val="en-AU"/>
+        </w:rPr>
+        <w:t xml:space="preserve"> it takes the first </w:t>
+      </w:r>
+      <w:proofErr w:type="spellStart"/>
+      <w:r>
+        <w:rPr>
+          <w:rFonts w:ascii="Calibri" w:hAnsi="Calibri"/>
+          <w:color w:val="000000"/>
+          <w:sz w:val="22"/>
+          <w:szCs w:val="22"/>
+          <w:lang w:val="en-AU"/>
+        </w:rPr>
+        <w:t>coef</w:t>
+      </w:r>
+      <w:proofErr w:type="spellEnd"/>
+      <w:r>
+        <w:rPr>
+          <w:rFonts w:ascii="Calibri" w:hAnsi="Calibri"/>
+          <w:color w:val="000000"/>
+          <w:sz w:val="22"/>
+          <w:szCs w:val="22"/>
+          <w:lang w:val="en-AU"/>
+        </w:rPr>
+        <w:t xml:space="preserve"> and not that of temporary!</w:t>
+      </w:r>
+    </w:p>
+    <w:p>
+      <w:pPr>
+        <w:pStyle w:val="NormalWeb"/>
+        <w:numPr>
+          <w:ilvl w:val="0"/>
+          <w:numId w:val="2"/>
+        </w:numPr>
+        <w:spacing w:before="0" w:beforeAutospacing="0" w:after="0" w:afterAutospacing="0"/>
+        <w:rPr>
+          <w:rFonts w:ascii="Calibri" w:hAnsi="Calibri"/>
+          <w:color w:val="000000"/>
+          <w:sz w:val="22"/>
+          <w:szCs w:val="22"/>
+        </w:rPr>
+      </w:pPr>
+      <w:r>
+        <w:rPr>
+          <w:rFonts w:ascii="Calibri" w:hAnsi="Calibri"/>
+          <w:color w:val="000000"/>
+          <w:sz w:val="22"/>
+          <w:szCs w:val="22"/>
+        </w:rPr>
+        <w:t>Rename temporary-&gt;climate</w:t>
+      </w:r>
+    </w:p>
+    <w:p>
+      <w:pPr>
+        <w:pStyle w:val="ListParagraph"/>
+        <w:numPr>
+          <w:ilvl w:val="0"/>
+          <w:numId w:val="2"/>
+        </w:numPr>
+      </w:pPr>
+      <w:r>
+        <w:t>Put base packages into namespace</w:t>
+      </w:r>
+    </w:p>
+    <w:p>
+      <w:pPr>
+        <w:pStyle w:val="ListParagraph"/>
+        <w:numPr>
+          <w:ilvl w:val="0"/>
+          <w:numId w:val="2"/>
+        </w:numPr>
+      </w:pPr>
+      <w:r>
+        <w:t xml:space="preserve">In </w:t>
+      </w:r>
+      <w:proofErr w:type="spellStart"/>
+      <w:r>
+        <w:t>helpfile</w:t>
+      </w:r>
+      <w:proofErr w:type="spellEnd"/>
+      <w:r>
+        <w:t xml:space="preserve"> </w:t>
+      </w:r>
+      <w:proofErr w:type="spellStart"/>
+      <w:r>
+        <w:t>crosswin</w:t>
+      </w:r>
+      <w:proofErr w:type="spellEnd"/>
+      <w:r>
+        <w:t xml:space="preserve"> we need to add </w:t>
+      </w:r>
+      <w:proofErr w:type="spellStart"/>
+      <w:r>
+        <w:t>plotcor</w:t>
+      </w:r>
+      <w:proofErr w:type="spellEnd"/>
+      <w:r>
+        <w:t xml:space="preserve">(cross) to the example code and also for </w:t>
+      </w:r>
+      <w:proofErr w:type="spellStart"/>
+      <w:r>
+        <w:t>autowin</w:t>
+      </w:r>
+      <w:proofErr w:type="spellEnd"/>
+    </w:p>
+    <w:p>
+      <w:pPr>
+        <w:pStyle w:val="ListParagraph"/>
+        <w:numPr>
+          <w:ilvl w:val="0"/>
+          <w:numId w:val="2"/>
+        </w:numPr>
+        <w:rPr>
+          <w:b/>
+          <w:strike/>
+        </w:rPr>
+      </w:pPr>
+      <w:r>
+        <w:rPr>
+          <w:b/>
+          <w:strike/>
+        </w:rPr>
+        <w:t xml:space="preserve">Speedup </w:t>
+      </w:r>
+      <w:proofErr w:type="spellStart"/>
+      <w:r>
+        <w:rPr>
+          <w:b/>
+          <w:strike/>
+        </w:rPr>
+        <w:t>CMatrix</w:t>
+      </w:r>
+      <w:proofErr w:type="spellEnd"/>
+      <w:r>
+        <w:rPr>
+          <w:b/>
+          <w:strike/>
+        </w:rPr>
+        <w:t xml:space="preserve"> build code (remove </w:t>
+      </w:r>
+      <w:proofErr w:type="gramStart"/>
+      <w:r>
+        <w:rPr>
+          <w:b/>
+          <w:strike/>
+        </w:rPr>
+        <w:t>match(</w:t>
+      </w:r>
+      <w:proofErr w:type="gramEnd"/>
+      <w:r>
+        <w:rPr>
+          <w:b/>
+          <w:strike/>
+        </w:rPr>
+        <w:t>) function). URGENT THIS IS CAUSING HUGE SPEED ISSUES. Match function is 2.7x slower than which function.</w:t>
+      </w:r>
+    </w:p>
+    <w:p>
+      <w:pPr>
+        <w:pStyle w:val="ListParagraph"/>
+        <w:numPr>
+          <w:ilvl w:val="1"/>
+          <w:numId w:val="2"/>
+        </w:numPr>
+      </w:pPr>
+      <w:r>
+        <w:t>This is now fixed but only for days, still needs work for weeks and months.</w:t>
+      </w:r>
+    </w:p>
+    <w:p>
+      <w:pPr>
+        <w:pStyle w:val="ListParagraph"/>
+        <w:numPr>
+          <w:ilvl w:val="1"/>
+          <w:numId w:val="2"/>
+        </w:numPr>
+      </w:pPr>
+      <w:r>
+        <w:t>Also needs to be fixed for Xvar2</w:t>
+      </w:r>
+    </w:p>
+    <w:p>
+      <w:pPr>
+        <w:pStyle w:val="ListParagraph"/>
+        <w:numPr>
+          <w:ilvl w:val="0"/>
+          <w:numId w:val="2"/>
+        </w:numPr>
+        <w:rPr>
+          <w:highlight w:val="yellow"/>
+        </w:rPr>
+      </w:pPr>
+      <w:r>
+        <w:rPr>
+          <w:highlight w:val="yellow"/>
+        </w:rPr>
+        <w:t xml:space="preserve">Make Remove function: </w:t>
+      </w:r>
+      <w:proofErr w:type="spellStart"/>
+      <w:r>
+        <w:rPr>
+          <w:highlight w:val="yellow"/>
+        </w:rPr>
+        <w:t>WindowOutputNew</w:t>
+      </w:r>
+      <w:proofErr w:type="spellEnd"/>
+      <w:r>
+        <w:rPr>
+          <w:highlight w:val="yellow"/>
+        </w:rPr>
+        <w:t>&lt;-</w:t>
+      </w:r>
+      <w:proofErr w:type="gramStart"/>
+      <w:r>
+        <w:rPr>
+          <w:highlight w:val="yellow"/>
+        </w:rPr>
+        <w:t>Remove(</w:t>
+      </w:r>
+      <w:proofErr w:type="spellStart"/>
+      <w:proofErr w:type="gramEnd"/>
+      <w:r>
+        <w:rPr>
+          <w:highlight w:val="yellow"/>
+        </w:rPr>
+        <w:t>WindowOutput</w:t>
+      </w:r>
+      <w:proofErr w:type="spellEnd"/>
+      <w:r>
+        <w:rPr>
+          <w:highlight w:val="yellow"/>
+        </w:rPr>
+        <w:t xml:space="preserve">, min=10, duration=7), cuts of output that has windows shorter than 7 days and is more than 10 days ago. This can then be plotted in </w:t>
+      </w:r>
+      <w:proofErr w:type="spellStart"/>
+      <w:proofErr w:type="gramStart"/>
+      <w:r>
+        <w:rPr>
+          <w:highlight w:val="yellow"/>
+        </w:rPr>
+        <w:t>plotall</w:t>
+      </w:r>
+      <w:proofErr w:type="spellEnd"/>
+      <w:r>
+        <w:rPr>
+          <w:highlight w:val="yellow"/>
+        </w:rPr>
+        <w:t>(</w:t>
+      </w:r>
+      <w:proofErr w:type="gramEnd"/>
+      <w:r>
+        <w:rPr>
+          <w:highlight w:val="yellow"/>
+        </w:rPr>
+        <w:t xml:space="preserve">). </w:t>
+      </w:r>
+    </w:p>
+    <w:p>
+      <w:pPr>
+        <w:pStyle w:val="ListParagraph"/>
+        <w:numPr>
+          <w:ilvl w:val="0"/>
+          <w:numId w:val="2"/>
+        </w:numPr>
+        <w:rPr>
+          <w:highlight w:val="yellow"/>
+        </w:rPr>
+      </w:pPr>
+      <w:r>
+        <w:rPr>
+          <w:highlight w:val="yellow"/>
+        </w:rPr>
+        <w:t xml:space="preserve">In </w:t>
+      </w:r>
+      <w:proofErr w:type="spellStart"/>
+      <w:r>
+        <w:rPr>
+          <w:highlight w:val="yellow"/>
+        </w:rPr>
+        <w:t>crosswin</w:t>
+      </w:r>
+      <w:proofErr w:type="spellEnd"/>
+      <w:r>
+        <w:rPr>
+          <w:highlight w:val="yellow"/>
+        </w:rPr>
+        <w:t xml:space="preserve"> give an option to look at correlation between two different stats (i.e. correlation b/w min rain and mean temperature). In </w:t>
+      </w:r>
+      <w:proofErr w:type="spellStart"/>
+      <w:r>
+        <w:rPr>
+          <w:highlight w:val="yellow"/>
+        </w:rPr>
+        <w:t>crosswin</w:t>
+      </w:r>
+      <w:proofErr w:type="spellEnd"/>
+      <w:r>
+        <w:rPr>
+          <w:highlight w:val="yellow"/>
+        </w:rPr>
+        <w:t xml:space="preserve"> STAT-&gt; STATS=c(“mean”, “Min”)</w:t>
+      </w:r>
+    </w:p>
+    <w:p>
+      <w:pPr>
+        <w:pStyle w:val="ListParagraph"/>
+        <w:numPr>
+          <w:ilvl w:val="0"/>
+          <w:numId w:val="2"/>
+        </w:numPr>
+        <w:rPr>
+          <w:highlight w:val="yellow"/>
+        </w:rPr>
+      </w:pPr>
+      <w:r>
+        <w:rPr>
+          <w:highlight w:val="yellow"/>
+        </w:rPr>
+        <w:t>Growing degree days (“gdd20”), with variable cut off point</w:t>
+      </w:r>
+      <w:r>
+        <w:rPr>
+          <w:highlight w:val="yellow"/>
+        </w:rPr>
+        <w:t xml:space="preserve"> and chill days, also combination of chill and </w:t>
+      </w:r>
+      <w:proofErr w:type="spellStart"/>
+      <w:r>
+        <w:rPr>
+          <w:highlight w:val="yellow"/>
+        </w:rPr>
+        <w:t>gdd</w:t>
+      </w:r>
+      <w:proofErr w:type="spellEnd"/>
+    </w:p>
+    <w:p>
+      <w:pPr>
+        <w:pStyle w:val="ListParagraph"/>
+        <w:numPr>
+          <w:ilvl w:val="0"/>
+          <w:numId w:val="2"/>
+        </w:numPr>
+      </w:pPr>
+      <w:r>
+        <w:t xml:space="preserve">Do not allow use of “I” and “LOG” FUNC when negative values are present and do not allow stat=slope with FUNC=I or LOG. Give warning (by checking if </w:t>
+      </w:r>
+      <w:proofErr w:type="spellStart"/>
+      <w:r>
+        <w:t>Xvar</w:t>
+      </w:r>
+      <w:proofErr w:type="spellEnd"/>
+      <w:r>
+        <w:t xml:space="preserve"> is positive always) and suggest to add a constant to all values of </w:t>
+      </w:r>
+      <w:proofErr w:type="spellStart"/>
+      <w:r>
+        <w:t>Xvar</w:t>
+      </w:r>
+      <w:proofErr w:type="spellEnd"/>
+      <w:r>
+        <w:t xml:space="preserve"> before running </w:t>
+      </w:r>
+      <w:proofErr w:type="spellStart"/>
+      <w:r>
+        <w:t>climatewin</w:t>
+      </w:r>
+      <w:proofErr w:type="spellEnd"/>
+      <w:r>
+        <w:t>, however this does not work for Slope (people just use quadratic).</w:t>
+      </w:r>
+    </w:p>
+    <w:p>
+      <w:pPr>
+        <w:pStyle w:val="ListParagraph"/>
+        <w:numPr>
+          <w:ilvl w:val="0"/>
+          <w:numId w:val="2"/>
+        </w:numPr>
+      </w:pPr>
+      <w:r>
+        <w:t xml:space="preserve">Test </w:t>
+      </w:r>
+      <w:proofErr w:type="spellStart"/>
+      <w:r>
+        <w:t>coxph</w:t>
+      </w:r>
+      <w:proofErr w:type="spellEnd"/>
+      <w:r>
+        <w:t xml:space="preserve"> models</w:t>
+      </w:r>
+      <w:r>
+        <w:t xml:space="preserve">, </w:t>
+      </w:r>
+      <w:r>
+        <w:rPr>
+          <w:highlight w:val="yellow"/>
+        </w:rPr>
+        <w:t>RMARK</w:t>
+      </w:r>
+      <w:r>
+        <w:rPr>
+          <w:highlight w:val="yellow"/>
+        </w:rPr>
+        <w:t>.</w:t>
+      </w:r>
+    </w:p>
+    <w:p>
+      <w:pPr>
+        <w:pStyle w:val="ListParagraph"/>
+        <w:numPr>
+          <w:ilvl w:val="0"/>
+          <w:numId w:val="2"/>
+        </w:numPr>
+        <w:rPr>
+          <w:strike/>
+        </w:rPr>
+      </w:pPr>
+      <w:r>
+        <w:rPr>
+          <w:strike/>
+        </w:rPr>
+        <w:t>When there are NA values and CMISSING  = FALSE, we need a print out that tells you which dates are the problem, this can be very hard to debug data</w:t>
+      </w:r>
+    </w:p>
+    <w:p>
+      <w:pPr>
+        <w:pStyle w:val="ListParagraph"/>
+        <w:numPr>
+          <w:ilvl w:val="1"/>
+          <w:numId w:val="2"/>
+        </w:numPr>
+      </w:pPr>
+      <w:r>
+        <w:t xml:space="preserve">Now returns an object ‘Missing’ that contains all dates where </w:t>
+      </w:r>
+      <w:proofErr w:type="spellStart"/>
+      <w:r>
+        <w:t>Xvar</w:t>
+      </w:r>
+      <w:proofErr w:type="spellEnd"/>
+      <w:r>
+        <w:t xml:space="preserve"> is NA. However, this can return irrelevant dates that aren’t actually used in the </w:t>
+      </w:r>
+      <w:proofErr w:type="spellStart"/>
+      <w:r>
+        <w:t>CMatrix</w:t>
+      </w:r>
+      <w:proofErr w:type="spellEnd"/>
+      <w:r>
+        <w:t>.</w:t>
+      </w:r>
+    </w:p>
+    <w:p>
+      <w:pPr>
+        <w:pStyle w:val="ListParagraph"/>
+      </w:pPr>
+    </w:p>
+    <w:p>
+      <w:r>
+        <w:rPr>
+          <w:highlight w:val="red"/>
+        </w:rPr>
+        <w:t xml:space="preserve">For </w:t>
+      </w:r>
+      <w:proofErr w:type="gramStart"/>
+      <w:r>
+        <w:rPr>
+          <w:highlight w:val="red"/>
+        </w:rPr>
+        <w:t>later</w:t>
+      </w:r>
+      <w:r>
+        <w:rPr>
+          <w:highlight w:val="red"/>
+        </w:rPr>
+        <w:t>(</w:t>
+      </w:r>
+      <w:proofErr w:type="gramEnd"/>
+      <w:r>
+        <w:rPr>
+          <w:highlight w:val="red"/>
+        </w:rPr>
+        <w:t>?)</w:t>
+      </w:r>
+      <w:r>
+        <w:rPr>
+          <w:highlight w:val="red"/>
+        </w:rPr>
+        <w:t>:</w:t>
+      </w:r>
+    </w:p>
+    <w:p>
+      <w:pPr>
+        <w:pStyle w:val="NormalWeb"/>
+        <w:numPr>
+          <w:ilvl w:val="0"/>
+          <w:numId w:val="3"/>
+        </w:numPr>
+        <w:spacing w:before="0" w:beforeAutospacing="0" w:after="0" w:afterAutospacing="0"/>
+        <w:rPr>
+          <w:rFonts w:ascii="Calibri" w:hAnsi="Calibri"/>
+          <w:color w:val="000000"/>
+          <w:sz w:val="22"/>
+          <w:szCs w:val="22"/>
+          <w:lang w:val="en-AU"/>
+        </w:rPr>
+      </w:pPr>
+      <w:r>
+        <w:rPr>
+          <w:rFonts w:ascii="Calibri" w:hAnsi="Calibri"/>
+          <w:color w:val="000000"/>
+          <w:sz w:val="22"/>
+          <w:szCs w:val="22"/>
+          <w:lang w:val="en-AU"/>
+        </w:rPr>
+        <w:t xml:space="preserve">Include GAM/splines in </w:t>
+      </w:r>
+      <w:proofErr w:type="spellStart"/>
+      <w:r>
+        <w:rPr>
+          <w:rFonts w:ascii="Calibri" w:hAnsi="Calibri"/>
+          <w:color w:val="000000"/>
+          <w:sz w:val="22"/>
+          <w:szCs w:val="22"/>
+          <w:lang w:val="en-AU"/>
+        </w:rPr>
+        <w:t>weigthwin</w:t>
+      </w:r>
+      <w:proofErr w:type="spellEnd"/>
+      <w:r>
+        <w:rPr>
+          <w:rFonts w:ascii="Calibri" w:hAnsi="Calibri"/>
+          <w:color w:val="000000"/>
+          <w:sz w:val="22"/>
+          <w:szCs w:val="22"/>
+          <w:lang w:val="en-AU"/>
+        </w:rPr>
+        <w:t>, email S</w:t>
+      </w:r>
+      <w:r>
+        <w:rPr>
+          <w:rFonts w:ascii="Calibri" w:hAnsi="Calibri"/>
+          <w:color w:val="000000"/>
+          <w:sz w:val="22"/>
+          <w:szCs w:val="22"/>
+          <w:lang w:val="en-AU"/>
+        </w:rPr>
+        <w:t xml:space="preserve">teve </w:t>
+      </w:r>
+      <w:proofErr w:type="spellStart"/>
+      <w:r>
+        <w:rPr>
+          <w:rFonts w:ascii="Calibri" w:hAnsi="Calibri"/>
+          <w:color w:val="000000"/>
+          <w:sz w:val="22"/>
+          <w:szCs w:val="22"/>
+          <w:lang w:val="en-AU"/>
+        </w:rPr>
+        <w:t>Ellner</w:t>
+      </w:r>
+      <w:proofErr w:type="spellEnd"/>
+      <w:r>
+        <w:rPr>
+          <w:rFonts w:ascii="Calibri" w:hAnsi="Calibri"/>
+          <w:color w:val="000000"/>
+          <w:sz w:val="22"/>
+          <w:szCs w:val="22"/>
+          <w:lang w:val="en-AU"/>
+        </w:rPr>
+        <w:t>.</w:t>
+      </w:r>
+    </w:p>
+    <w:p>
+      <w:pPr>
+        <w:pStyle w:val="ListParagraph"/>
+        <w:numPr>
+          <w:ilvl w:val="0"/>
+          <w:numId w:val="3"/>
+        </w:numPr>
+      </w:pPr>
+      <w:r>
+        <w:t xml:space="preserve">How can you deal with </w:t>
+      </w:r>
+      <w:proofErr w:type="spellStart"/>
+      <w:r>
+        <w:t>overdispersed</w:t>
+      </w:r>
+      <w:proofErr w:type="spellEnd"/>
+      <w:r>
+        <w:t xml:space="preserve"> data? (</w:t>
+      </w:r>
+      <w:proofErr w:type="spellStart"/>
+      <w:r>
+        <w:t>quasipoisson</w:t>
+      </w:r>
+      <w:proofErr w:type="spellEnd"/>
+      <w:r>
+        <w:t xml:space="preserve">/binomial cannot use AIC, QAIC may work, but might require a rework? Or perhaps, if QAIC gives the same result as AIC when data is regularly dispersed, QAIC can be used as the standard metric of model strength instead?). The alternative is too allow people to choose their own metric to optimize, </w:t>
+      </w:r>
+      <w:proofErr w:type="spellStart"/>
+      <w:r>
+        <w:t>AICc</w:t>
+      </w:r>
+      <w:proofErr w:type="spellEnd"/>
+      <w:r>
+        <w:t xml:space="preserve">, </w:t>
+      </w:r>
+      <w:proofErr w:type="spellStart"/>
+      <w:r>
+        <w:t>QAICc</w:t>
+      </w:r>
+      <w:proofErr w:type="spellEnd"/>
+      <w:r>
+        <w:t xml:space="preserve">, BIC, -2LL, etc. and make this into a function argument, drawback is that not all metrics will work with all type of models, so need error messages to warn people. </w:t>
+      </w:r>
+    </w:p>
+    <w:p>
+      <w:pPr>
+        <w:pStyle w:val="ListParagraph"/>
+        <w:numPr>
+          <w:ilvl w:val="0"/>
+          <w:numId w:val="3"/>
+        </w:numPr>
+      </w:pPr>
+      <w:r>
+        <w:rPr>
+          <w:rFonts w:ascii="Calibri" w:hAnsi="Calibri"/>
+          <w:color w:val="000000"/>
+        </w:rPr>
+        <w:t xml:space="preserve">We should build in the </w:t>
+      </w:r>
+      <w:proofErr w:type="spellStart"/>
+      <w:r>
+        <w:rPr>
+          <w:rFonts w:ascii="Calibri" w:hAnsi="Calibri"/>
+          <w:color w:val="000000"/>
+        </w:rPr>
+        <w:t>Wgmean</w:t>
+      </w:r>
+      <w:proofErr w:type="spellEnd"/>
+      <w:r>
+        <w:rPr>
+          <w:rFonts w:ascii="Calibri" w:hAnsi="Calibri"/>
+          <w:color w:val="000000"/>
+        </w:rPr>
+        <w:t xml:space="preserve"> and </w:t>
+      </w:r>
+      <w:proofErr w:type="spellStart"/>
+      <w:r>
+        <w:rPr>
+          <w:rFonts w:ascii="Calibri" w:hAnsi="Calibri"/>
+          <w:color w:val="000000"/>
+        </w:rPr>
+        <w:t>Wgdev</w:t>
+      </w:r>
+      <w:proofErr w:type="spellEnd"/>
+      <w:r>
+        <w:rPr>
+          <w:rFonts w:ascii="Calibri" w:hAnsi="Calibri"/>
+          <w:color w:val="000000"/>
+        </w:rPr>
+        <w:t xml:space="preserve"> function and make it into an argument to be able to separate the within year/site variation from </w:t>
+      </w:r>
+      <w:proofErr w:type="gramStart"/>
+      <w:r>
+        <w:rPr>
+          <w:rFonts w:ascii="Calibri" w:hAnsi="Calibri"/>
+          <w:color w:val="000000"/>
+        </w:rPr>
+        <w:t>the among</w:t>
+      </w:r>
+      <w:proofErr w:type="gramEnd"/>
+      <w:r>
+        <w:rPr>
+          <w:rFonts w:ascii="Calibri" w:hAnsi="Calibri"/>
+          <w:color w:val="000000"/>
+        </w:rPr>
+        <w:t xml:space="preserve"> year</w:t>
+      </w:r>
+      <w:r>
+        <w:rPr>
+          <w:rFonts w:ascii="Calibri" w:hAnsi="Calibri"/>
+          <w:color w:val="000000"/>
+        </w:rPr>
+        <w:t xml:space="preserve">. However, the </w:t>
+      </w:r>
+      <w:proofErr w:type="spellStart"/>
+      <w:r>
+        <w:rPr>
+          <w:rFonts w:ascii="Calibri" w:hAnsi="Calibri"/>
+          <w:color w:val="000000"/>
+        </w:rPr>
+        <w:t>Wgdev</w:t>
+      </w:r>
+      <w:proofErr w:type="spellEnd"/>
+      <w:r>
+        <w:rPr>
+          <w:rFonts w:ascii="Calibri" w:hAnsi="Calibri"/>
+          <w:color w:val="000000"/>
+        </w:rPr>
+        <w:t xml:space="preserve"> and </w:t>
+      </w:r>
+      <w:proofErr w:type="spellStart"/>
+      <w:r>
+        <w:rPr>
+          <w:rFonts w:ascii="Calibri" w:hAnsi="Calibri"/>
+          <w:color w:val="000000"/>
+        </w:rPr>
+        <w:t>Wgmean</w:t>
+      </w:r>
+      <w:proofErr w:type="spellEnd"/>
+      <w:r>
+        <w:rPr>
+          <w:rFonts w:ascii="Calibri" w:hAnsi="Calibri"/>
+          <w:color w:val="000000"/>
+        </w:rPr>
+        <w:t xml:space="preserve"> function has to be done for all time windows </w:t>
+      </w:r>
+      <w:proofErr w:type="spellStart"/>
+      <w:r>
+        <w:rPr>
+          <w:rFonts w:ascii="Calibri" w:hAnsi="Calibri"/>
+          <w:color w:val="000000"/>
+        </w:rPr>
+        <w:t>seperately</w:t>
+      </w:r>
+      <w:proofErr w:type="spellEnd"/>
+      <w:r>
+        <w:rPr>
+          <w:rFonts w:ascii="Calibri" w:hAnsi="Calibri"/>
+          <w:color w:val="000000"/>
+        </w:rPr>
+        <w:t xml:space="preserve">. Note that the </w:t>
+      </w:r>
+      <w:proofErr w:type="spellStart"/>
+      <w:r>
+        <w:rPr>
+          <w:rFonts w:ascii="Calibri" w:hAnsi="Calibri"/>
+          <w:color w:val="000000"/>
+        </w:rPr>
+        <w:t>Wgdec</w:t>
+      </w:r>
+      <w:proofErr w:type="spellEnd"/>
+      <w:r>
+        <w:rPr>
+          <w:rFonts w:ascii="Calibri" w:hAnsi="Calibri"/>
+          <w:color w:val="000000"/>
+        </w:rPr>
+        <w:t xml:space="preserve"> and </w:t>
+      </w:r>
+      <w:proofErr w:type="spellStart"/>
+      <w:r>
+        <w:rPr>
+          <w:rFonts w:ascii="Calibri" w:hAnsi="Calibri"/>
+          <w:color w:val="000000"/>
+        </w:rPr>
+        <w:t>Wgmean</w:t>
+      </w:r>
+      <w:proofErr w:type="spellEnd"/>
+      <w:r>
+        <w:rPr>
+          <w:rFonts w:ascii="Calibri" w:hAnsi="Calibri"/>
+          <w:color w:val="000000"/>
+        </w:rPr>
+        <w:t xml:space="preserve"> </w:t>
+      </w:r>
+      <w:proofErr w:type="spellStart"/>
+      <w:r>
+        <w:rPr>
+          <w:rFonts w:ascii="Calibri" w:hAnsi="Calibri"/>
+          <w:color w:val="000000"/>
+        </w:rPr>
+        <w:t>seperation</w:t>
+      </w:r>
+      <w:proofErr w:type="spellEnd"/>
+      <w:r>
+        <w:rPr>
+          <w:rFonts w:ascii="Calibri" w:hAnsi="Calibri"/>
+          <w:color w:val="000000"/>
+        </w:rPr>
+        <w:t xml:space="preserve"> does not work for windows of length 1 of course! Does the </w:t>
+      </w:r>
+      <w:proofErr w:type="spellStart"/>
+      <w:r>
+        <w:rPr>
+          <w:rFonts w:ascii="Calibri" w:hAnsi="Calibri"/>
+          <w:color w:val="000000"/>
+        </w:rPr>
+        <w:t>seperation</w:t>
+      </w:r>
+      <w:proofErr w:type="spellEnd"/>
+      <w:r>
+        <w:rPr>
+          <w:rFonts w:ascii="Calibri" w:hAnsi="Calibri"/>
+          <w:color w:val="000000"/>
+        </w:rPr>
+        <w:t xml:space="preserve"> also require the year random effect to be in the model? Yes, </w:t>
+      </w:r>
+      <w:proofErr w:type="gramStart"/>
+      <w:r>
+        <w:rPr>
+          <w:rFonts w:ascii="Calibri" w:hAnsi="Calibri"/>
+          <w:color w:val="000000"/>
+        </w:rPr>
+        <w:t>probably(</w:t>
+      </w:r>
+      <w:proofErr w:type="gramEnd"/>
+      <w:r>
+        <w:rPr>
+          <w:rFonts w:ascii="Calibri" w:hAnsi="Calibri"/>
+          <w:color w:val="000000"/>
+        </w:rPr>
+        <w:t>?)</w:t>
+      </w:r>
+    </w:p>
+    <w:p>
+      <w:pPr>
+        <w:pStyle w:val="NormalWeb"/>
+        <w:numPr>
+          <w:ilvl w:val="0"/>
+          <w:numId w:val="3"/>
+        </w:numPr>
+        <w:spacing w:before="0" w:beforeAutospacing="0" w:after="0" w:afterAutospacing="0"/>
+        <w:rPr>
+          <w:rFonts w:ascii="Calibri" w:hAnsi="Calibri"/>
+          <w:color w:val="000000"/>
+          <w:sz w:val="22"/>
+          <w:szCs w:val="22"/>
+          <w:lang w:val="en-AU"/>
+        </w:rPr>
+      </w:pPr>
+      <w:r>
+        <w:rPr>
+          <w:rFonts w:ascii="Calibri" w:hAnsi="Calibri"/>
+          <w:color w:val="000000"/>
+          <w:sz w:val="22"/>
+          <w:szCs w:val="22"/>
+          <w:lang w:val="en-AU"/>
+        </w:rPr>
+        <w:lastRenderedPageBreak/>
+        <w:t xml:space="preserve">We should build in d the seasonal (de)trend function to allow for the </w:t>
+      </w:r>
+      <w:proofErr w:type="spellStart"/>
+      <w:r>
+        <w:rPr>
+          <w:rFonts w:ascii="Calibri" w:hAnsi="Calibri"/>
+          <w:color w:val="000000"/>
+          <w:sz w:val="22"/>
+          <w:szCs w:val="22"/>
+          <w:lang w:val="en-AU"/>
+        </w:rPr>
+        <w:t>seperation</w:t>
+      </w:r>
+      <w:proofErr w:type="spellEnd"/>
+      <w:r>
+        <w:rPr>
+          <w:rFonts w:ascii="Calibri" w:hAnsi="Calibri"/>
+          <w:color w:val="000000"/>
+          <w:sz w:val="22"/>
+          <w:szCs w:val="22"/>
+          <w:lang w:val="en-AU"/>
+        </w:rPr>
+        <w:t xml:space="preserve"> of within and between year or site effects </w:t>
+      </w:r>
+    </w:p>
+    <w:p>
+      <w:pPr>
+        <w:pStyle w:val="ListParagraph"/>
+        <w:numPr>
+          <w:ilvl w:val="0"/>
+          <w:numId w:val="3"/>
+        </w:numPr>
+      </w:pPr>
+      <w:r>
+        <w:t>Include possibility for parallel processing?</w:t>
+      </w:r>
+    </w:p>
+    <w:p>
+      <w:pPr>
+        <w:pStyle w:val="ListParagraph"/>
+        <w:numPr>
+          <w:ilvl w:val="0"/>
+          <w:numId w:val="3"/>
+        </w:numPr>
+      </w:pPr>
+      <w:r>
+        <w:t xml:space="preserve">Time estimator (a </w:t>
+      </w:r>
+      <w:proofErr w:type="gramStart"/>
+      <w:r>
+        <w:t>big  problem</w:t>
+      </w:r>
+      <w:proofErr w:type="gramEnd"/>
+      <w:r>
+        <w:t xml:space="preserve"> is that in Windows the system timer is rounded to the nearest 10ms!! &lt;- NOT GOOD ENOUGH! Not sure if we can overcome this issue as it’s a system issue. In </w:t>
+      </w:r>
+      <w:proofErr w:type="gramStart"/>
+      <w:r>
+        <w:t>Unix</w:t>
+      </w:r>
+      <w:proofErr w:type="gramEnd"/>
+      <w:r>
+        <w:t xml:space="preserve"> the system timer is much more precise)).</w:t>
+      </w:r>
+    </w:p>
+    <w:p>
+      <w:pPr>
+        <w:pStyle w:val="ListParagraph"/>
+        <w:rPr>
+          <w:noProof/>
+          <w:lang w:eastAsia="en-AU"/>
+        </w:rPr>
+      </w:pPr>
+    </w:p>
+    <w:p>
+      <w:pPr>
+        <w:jc w:val="both"/>
+      </w:pPr>
+      <w:r>
+        <w:rPr>
+          <w:highlight w:val="red"/>
+        </w:rPr>
+        <w:t>Done</w:t>
+      </w:r>
+    </w:p>
+    <w:p>
+      <w:pPr>
+        <w:pStyle w:val="ListParagraph"/>
+        <w:numPr>
+          <w:ilvl w:val="0"/>
+          <w:numId w:val="3"/>
+        </w:numPr>
+        <w:rPr>
+          <w:dstrike/>
+        </w:rPr>
+      </w:pPr>
+      <w:r>
+        <w:rPr>
+          <w:dstrike/>
+        </w:rPr>
+        <w:t xml:space="preserve">Integrate </w:t>
+      </w:r>
+      <w:proofErr w:type="spellStart"/>
+      <w:r>
+        <w:rPr>
+          <w:dstrike/>
+        </w:rPr>
+        <w:t>cvwin</w:t>
+      </w:r>
+      <w:proofErr w:type="spellEnd"/>
+      <w:r>
+        <w:rPr>
+          <w:dstrike/>
+        </w:rPr>
+        <w:t xml:space="preserve"> into </w:t>
+      </w:r>
+      <w:proofErr w:type="spellStart"/>
+      <w:r>
+        <w:rPr>
+          <w:dstrike/>
+        </w:rPr>
+        <w:t>climatewin</w:t>
+      </w:r>
+      <w:proofErr w:type="spellEnd"/>
+      <w:r>
+        <w:rPr>
+          <w:dstrike/>
+        </w:rPr>
+        <w:t>, make a new base function</w:t>
+      </w:r>
+    </w:p>
+    <w:p>
+      <w:pPr>
+        <w:pStyle w:val="ListParagraph"/>
+        <w:numPr>
+          <w:ilvl w:val="0"/>
+          <w:numId w:val="3"/>
+        </w:numPr>
+      </w:pPr>
+      <w:r>
+        <w:t>Estimate time taken (n * (n + 1))/2 where n = furthest – closest + 1</w:t>
+      </w:r>
+    </w:p>
+    <w:p>
+      <w:pPr>
+        <w:pStyle w:val="NormalWeb"/>
+        <w:numPr>
+          <w:ilvl w:val="0"/>
+          <w:numId w:val="3"/>
+        </w:numPr>
+        <w:spacing w:before="0" w:beforeAutospacing="0" w:after="0" w:afterAutospacing="0"/>
+        <w:rPr>
+          <w:rFonts w:ascii="Calibri" w:hAnsi="Calibri"/>
+          <w:color w:val="000000"/>
+          <w:sz w:val="22"/>
+          <w:szCs w:val="22"/>
+          <w:lang w:val="en-AU"/>
+        </w:rPr>
+      </w:pPr>
+      <w:r>
+        <w:rPr>
+          <w:rFonts w:ascii="Calibri" w:hAnsi="Calibri"/>
+          <w:color w:val="000000"/>
+          <w:sz w:val="22"/>
+          <w:szCs w:val="22"/>
+          <w:lang w:val="en-AU"/>
+        </w:rPr>
+        <w:t>Lme4 issues. The best model gives the right output. I get different warnings: Rank deficiency is due to the structure of the dataset, so issue could be related to dataset</w:t>
+      </w:r>
+      <w:r>
+        <w:rPr>
+          <w:rFonts w:ascii="Calibri" w:hAnsi="Calibri"/>
+          <w:color w:val="000000"/>
+          <w:sz w:val="22"/>
+          <w:szCs w:val="22"/>
+          <w:lang w:val="en-AU"/>
+        </w:rPr>
+        <w:t xml:space="preserve"> </w:t>
+      </w:r>
+      <w:proofErr w:type="gramStart"/>
+      <w:r>
+        <w:rPr>
+          <w:rFonts w:ascii="Calibri" w:hAnsi="Calibri"/>
+          <w:color w:val="000000"/>
+          <w:sz w:val="22"/>
+          <w:szCs w:val="22"/>
+          <w:lang w:val="en-AU"/>
+        </w:rPr>
+        <w:t>But</w:t>
+      </w:r>
+      <w:proofErr w:type="gramEnd"/>
+      <w:r>
+        <w:rPr>
+          <w:rFonts w:ascii="Calibri" w:hAnsi="Calibri"/>
+          <w:color w:val="000000"/>
+          <w:sz w:val="22"/>
+          <w:szCs w:val="22"/>
+          <w:lang w:val="en-AU"/>
+        </w:rPr>
+        <w:t xml:space="preserve"> it seems like error is before the progress bar start running, so could the problem be in the baseline model?</w:t>
+      </w:r>
+      <w:r>
+        <w:rPr>
+          <w:rFonts w:ascii="Calibri" w:hAnsi="Calibri"/>
+          <w:color w:val="000000"/>
+          <w:sz w:val="22"/>
+          <w:szCs w:val="22"/>
+          <w:lang w:val="en-AU"/>
+        </w:rPr>
+        <w:t xml:space="preserve"> (CHECK IS SOLVED)</w:t>
+      </w:r>
+    </w:p>
+    <w:p>
+      <w:pPr>
+        <w:ind w:left="360"/>
+      </w:pPr>
+    </w:p>
+    <w:p>
+      <w:pPr>
+        <w:pStyle w:val="ListParagraph"/>
+        <w:jc w:val="both"/>
+      </w:pPr>
+    </w:p>
+    <w:p/>
+    <w:p>
+      <w:r>
+        <w:br w:type="column"/>
+      </w:r>
+      <w:r>
+        <w:lastRenderedPageBreak/>
+        <w:t>Plotting</w:t>
+      </w:r>
     </w:p>
     <w:p>
       <w:pPr>
@@ -39,13 +1216,14 @@
         </w:numPr>
       </w:pPr>
       <w:r>
-        <w:t>Time estimator</w:t>
-      </w:r>
-      <w:r>
-        <w:t xml:space="preserve"> (a big  problem is that in Windows the system timer is rounded to the nearest 10ms!! &lt;- NOT GOOD ENOUGH! Not sure if we can overcome this issue as it’s a system issue. In Unix the system timer is much more precise)).</w:t>
-      </w:r>
-      <w:bookmarkStart w:id="0" w:name="_GoBack"/>
-      <w:bookmarkEnd w:id="0"/>
+        <w:t xml:space="preserve">Print median climate window values </w:t>
+      </w:r>
+      <w:r>
+        <w:t>on</w:t>
+      </w:r>
+      <w:r>
+        <w:t xml:space="preserve"> boxplots.</w:t>
+      </w:r>
     </w:p>
     <w:p>
       <w:pPr>
@@ -56,7 +1234,10 @@
         </w:numPr>
       </w:pPr>
       <w:r>
-        <w:t>Test coxph models.</w:t>
+        <w:t>Put a large title on the facet plot so we kno</w:t>
+      </w:r>
+      <w:r>
+        <w:t>w which plot is for which model</w:t>
       </w:r>
     </w:p>
     <w:p>
@@ -68,32 +1249,13 @@
         </w:numPr>
       </w:pPr>
       <w:r>
-        <w:t>How can you deal with overdispersed data? (quasipoisson/binomial cannot use AIC, QAIC may work, but mig</w:t>
-      </w:r>
-      <w:r>
-        <w:t xml:space="preserve">ht require a rework? Or perhaps, if </w:t>
-      </w:r>
-      <w:r>
-        <w:t>QAIC give</w:t>
-      </w:r>
-      <w:r>
-        <w:t>s</w:t>
-      </w:r>
-      <w:r>
-        <w:t xml:space="preserve"> the same result as AIC when data is regularly dispersed, </w:t>
-      </w:r>
-      <w:r>
-        <w:t>QAIC</w:t>
-      </w:r>
-      <w:r>
-        <w:t xml:space="preserve"> can be used as the standard metric of model strength</w:t>
-      </w:r>
-      <w:r>
-        <w:t xml:space="preserve"> instead</w:t>
-      </w:r>
-      <w:r>
-        <w:t>?).</w:t>
-      </w:r>
+        <w:t>Best model plot doesn’t take additional factors into account.</w:t>
+      </w:r>
+    </w:p>
+    <w:p>
+      <w:pPr>
+        <w:pStyle w:val="ListParagraph"/>
+      </w:pPr>
     </w:p>
     <w:p>
       <w:pPr>
@@ -102,47 +1264,20 @@
           <w:ilvl w:val="0"/>
           <w:numId w:val="1"/>
         </w:numPr>
-        <w:rPr>
-          <w:b/>
-          <w:strike/>
-        </w:rPr>
-      </w:pPr>
-      <w:r>
-        <w:rPr>
-          <w:b/>
-          <w:strike/>
-        </w:rPr>
-        <w:t>Speedup CMatrix build code (remove match() function).</w:t>
-      </w:r>
-      <w:r>
-        <w:rPr>
-          <w:b/>
-          <w:strike/>
-        </w:rPr>
-        <w:t xml:space="preserve"> URGENT THIS IS CAUSING HUGE SPEED ISSUES</w:t>
-      </w:r>
-      <w:r>
-        <w:rPr>
-          <w:b/>
-          <w:strike/>
-        </w:rPr>
-        <w:t>. Match function is 2.7x slower than which function.</w:t>
-      </w:r>
-    </w:p>
-    <w:p>
-      <w:pPr>
-        <w:pStyle w:val="ListParagraph"/>
-      </w:pPr>
-      <w:r>
-        <w:t>This is now fixed but only for days, still needs work for weeks and months.</w:t>
-      </w:r>
-    </w:p>
-    <w:p>
-      <w:pPr>
-        <w:pStyle w:val="ListParagraph"/>
-      </w:pPr>
-      <w:r>
-        <w:t>Also needs to be fixed for Xvar2</w:t>
+      </w:pPr>
+      <w:r>
+        <w:t xml:space="preserve">Create a new plotting code to show cross-validation for best </w:t>
+      </w:r>
+      <w:proofErr w:type="gramStart"/>
+      <w:r>
+        <w:t>model</w:t>
+      </w:r>
+      <w:r>
+        <w:t>(</w:t>
+      </w:r>
+      <w:proofErr w:type="gramEnd"/>
+      <w:r>
+        <w:t>?)</w:t>
       </w:r>
     </w:p>
     <w:p>
@@ -154,220 +1289,7 @@
         </w:numPr>
       </w:pPr>
       <w:r>
-        <w:t>Allow use of “I” and “LOG” FUNC wh</w:t>
-      </w:r>
-      <w:r>
-        <w:t>en negative values are present.</w:t>
-      </w:r>
-    </w:p>
-    <w:p>
-      <w:pPr>
-        <w:pStyle w:val="ListParagraph"/>
-        <w:numPr>
-          <w:ilvl w:val="0"/>
-          <w:numId w:val="1"/>
-        </w:numPr>
-        <w:rPr>
-          <w:strike/>
-        </w:rPr>
-      </w:pPr>
-      <w:r>
-        <w:rPr>
-          <w:strike/>
-        </w:rPr>
-        <w:t>When there are NA values and CMISSING  = FALSE, we need a print out that tells you which dates are the problem, this can be very hard to debug</w:t>
-      </w:r>
-      <w:r>
-        <w:rPr>
-          <w:strike/>
-        </w:rPr>
-        <w:t xml:space="preserve"> data</w:t>
-      </w:r>
-    </w:p>
-    <w:p>
-      <w:pPr>
-        <w:pStyle w:val="ListParagraph"/>
-      </w:pPr>
-      <w:r>
-        <w:t xml:space="preserve">Now returns an object ‘Missing’ that contains all dates where Xvar is NA. However, this </w:t>
-      </w:r>
-      <w:r>
-        <w:t>can</w:t>
-      </w:r>
-      <w:r>
-        <w:t xml:space="preserve"> return </w:t>
-      </w:r>
-      <w:r>
-        <w:t>irrelevant</w:t>
-      </w:r>
-      <w:r>
-        <w:t xml:space="preserve"> dates that aren’t actually used in the CMatrix.</w:t>
-      </w:r>
-    </w:p>
-    <w:p>
-      <w:pPr>
-        <w:pStyle w:val="ListParagraph"/>
-        <w:numPr>
-          <w:ilvl w:val="0"/>
-          <w:numId w:val="1"/>
-        </w:numPr>
-      </w:pPr>
-      <w:r>
-        <w:t>Include possibility for parallel processing?</w:t>
-      </w:r>
-    </w:p>
-    <w:p>
-      <w:pPr>
-        <w:pStyle w:val="ListParagraph"/>
-        <w:numPr>
-          <w:ilvl w:val="0"/>
-          <w:numId w:val="1"/>
-        </w:numPr>
-      </w:pPr>
-      <w:r>
-        <w:t>Integrate cvwin into climatewin, make a new base function</w:t>
-      </w:r>
-    </w:p>
-    <w:p>
-      <w:pPr>
-        <w:pStyle w:val="ListParagraph"/>
-        <w:numPr>
-          <w:ilvl w:val="0"/>
-          <w:numId w:val="1"/>
-        </w:numPr>
-      </w:pPr>
-      <w:r>
-        <w:t>In crosswin give an option to look at correlation between two different stats (i.e. correlation b/w min rain and mean temperature).</w:t>
-      </w:r>
-    </w:p>
-    <w:p>
-      <w:pPr>
-        <w:pStyle w:val="ListParagraph"/>
-        <w:numPr>
-          <w:ilvl w:val="0"/>
-          <w:numId w:val="1"/>
-        </w:numPr>
-      </w:pPr>
-      <w:r>
-        <w:t>Growing degree days (“</w:t>
-      </w:r>
-      <w:r>
-        <w:t>gd</w:t>
-      </w:r>
-      <w:r>
-        <w:t>d20”), with variable cut off point</w:t>
-      </w:r>
-    </w:p>
-    <w:p>
-      <w:pPr>
-        <w:pStyle w:val="ListParagraph"/>
-        <w:numPr>
-          <w:ilvl w:val="0"/>
-          <w:numId w:val="1"/>
-        </w:numPr>
-      </w:pPr>
-      <w:r>
-        <w:t>Estimate time taken (n * (n + 1))/2 where n = furthest – closest + 1</w:t>
-      </w:r>
-    </w:p>
-    <w:p>
-      <w:pPr>
-        <w:pStyle w:val="ListParagraph"/>
-        <w:rPr>
-          <w:noProof/>
-          <w:lang w:eastAsia="en-AU"/>
-        </w:rPr>
-      </w:pPr>
-    </w:p>
-    <w:p>
-      <w:pPr>
-        <w:pStyle w:val="ListParagraph"/>
-        <w:jc w:val="both"/>
-      </w:pPr>
-    </w:p>
-    <w:p/>
-    <w:p>
-      <w:r>
-        <w:br w:type="column"/>
-      </w:r>
-      <w:r>
-        <w:lastRenderedPageBreak/>
-        <w:t>Plotting</w:t>
-      </w:r>
-    </w:p>
-    <w:p>
-      <w:pPr>
-        <w:pStyle w:val="ListParagraph"/>
-        <w:numPr>
-          <w:ilvl w:val="0"/>
-          <w:numId w:val="1"/>
-        </w:numPr>
-      </w:pPr>
-      <w:r>
-        <w:t>Best plot uses mean values</w:t>
-      </w:r>
-      <w:r>
-        <w:t xml:space="preserve"> (±SE)</w:t>
-      </w:r>
-      <w:r>
-        <w:t xml:space="preserve"> when plotting large datasets?</w:t>
-      </w:r>
-    </w:p>
-    <w:p>
-      <w:pPr>
-        <w:pStyle w:val="ListParagraph"/>
-        <w:numPr>
-          <w:ilvl w:val="0"/>
-          <w:numId w:val="1"/>
-        </w:numPr>
-      </w:pPr>
-      <w:r>
-        <w:t xml:space="preserve">Print median climate window values </w:t>
-      </w:r>
-      <w:r>
-        <w:t>on</w:t>
-      </w:r>
-      <w:r>
-        <w:t xml:space="preserve"> boxplots.</w:t>
-      </w:r>
-    </w:p>
-    <w:p>
-      <w:pPr>
-        <w:pStyle w:val="ListParagraph"/>
-        <w:numPr>
-          <w:ilvl w:val="0"/>
-          <w:numId w:val="1"/>
-        </w:numPr>
-      </w:pPr>
-      <w:r>
-        <w:t>Put a large title on the facet plot so we kno</w:t>
-      </w:r>
-      <w:r>
-        <w:t>w which plot is for which model</w:t>
-      </w:r>
-    </w:p>
-    <w:p>
-      <w:pPr>
-        <w:pStyle w:val="ListParagraph"/>
-        <w:numPr>
-          <w:ilvl w:val="0"/>
-          <w:numId w:val="1"/>
-        </w:numPr>
-      </w:pPr>
-      <w:r>
-        <w:t>Best model plot doesn’t take additional factors into account.</w:t>
-      </w:r>
-    </w:p>
-    <w:p>
-      <w:pPr>
-        <w:pStyle w:val="ListParagraph"/>
-        <w:numPr>
-          <w:ilvl w:val="0"/>
-          <w:numId w:val="1"/>
-        </w:numPr>
-      </w:pPr>
-      <w:r>
-        <w:t>Create a new plotting code to show cross-validation for best model</w:t>
+        <w:t>Best plot uses mean values (±SE) when plotting large datasets?</w:t>
       </w:r>
     </w:p>
     <w:sectPr>
@@ -495,8 +1417,186 @@
       </w:rPr>
     </w:lvl>
   </w:abstractNum>
+  <w:abstractNum w:abstractNumId="1">
+    <w:nsid w:val="357C04AD"/>
+    <w:multiLevelType w:val="hybridMultilevel"/>
+    <w:tmpl w:val="89D2D4B6"/>
+    <w:lvl w:ilvl="0" w:tplc="0413000F">
+      <w:start w:val="1"/>
+      <w:numFmt w:val="decimal"/>
+      <w:lvlText w:val="%1."/>
+      <w:lvlJc w:val="left"/>
+      <w:pPr>
+        <w:ind w:left="720" w:hanging="360"/>
+      </w:pPr>
+    </w:lvl>
+    <w:lvl w:ilvl="1" w:tplc="04130019">
+      <w:start w:val="1"/>
+      <w:numFmt w:val="lowerLetter"/>
+      <w:lvlText w:val="%2."/>
+      <w:lvlJc w:val="left"/>
+      <w:pPr>
+        <w:ind w:left="1440" w:hanging="360"/>
+      </w:pPr>
+    </w:lvl>
+    <w:lvl w:ilvl="2" w:tplc="0413001B" w:tentative="1">
+      <w:start w:val="1"/>
+      <w:numFmt w:val="lowerRoman"/>
+      <w:lvlText w:val="%3."/>
+      <w:lvlJc w:val="right"/>
+      <w:pPr>
+        <w:ind w:left="2160" w:hanging="180"/>
+      </w:pPr>
+    </w:lvl>
+    <w:lvl w:ilvl="3" w:tplc="0413000F" w:tentative="1">
+      <w:start w:val="1"/>
+      <w:numFmt w:val="decimal"/>
+      <w:lvlText w:val="%4."/>
+      <w:lvlJc w:val="left"/>
+      <w:pPr>
+        <w:ind w:left="2880" w:hanging="360"/>
+      </w:pPr>
+    </w:lvl>
+    <w:lvl w:ilvl="4" w:tplc="04130019" w:tentative="1">
+      <w:start w:val="1"/>
+      <w:numFmt w:val="lowerLetter"/>
+      <w:lvlText w:val="%5."/>
+      <w:lvlJc w:val="left"/>
+      <w:pPr>
+        <w:ind w:left="3600" w:hanging="360"/>
+      </w:pPr>
+    </w:lvl>
+    <w:lvl w:ilvl="5" w:tplc="0413001B" w:tentative="1">
+      <w:start w:val="1"/>
+      <w:numFmt w:val="lowerRoman"/>
+      <w:lvlText w:val="%6."/>
+      <w:lvlJc w:val="right"/>
+      <w:pPr>
+        <w:ind w:left="4320" w:hanging="180"/>
+      </w:pPr>
+    </w:lvl>
+    <w:lvl w:ilvl="6" w:tplc="0413000F" w:tentative="1">
+      <w:start w:val="1"/>
+      <w:numFmt w:val="decimal"/>
+      <w:lvlText w:val="%7."/>
+      <w:lvlJc w:val="left"/>
+      <w:pPr>
+        <w:ind w:left="5040" w:hanging="360"/>
+      </w:pPr>
+    </w:lvl>
+    <w:lvl w:ilvl="7" w:tplc="04130019" w:tentative="1">
+      <w:start w:val="1"/>
+      <w:numFmt w:val="lowerLetter"/>
+      <w:lvlText w:val="%8."/>
+      <w:lvlJc w:val="left"/>
+      <w:pPr>
+        <w:ind w:left="5760" w:hanging="360"/>
+      </w:pPr>
+    </w:lvl>
+    <w:lvl w:ilvl="8" w:tplc="0413001B" w:tentative="1">
+      <w:start w:val="1"/>
+      <w:numFmt w:val="lowerRoman"/>
+      <w:lvlText w:val="%9."/>
+      <w:lvlJc w:val="right"/>
+      <w:pPr>
+        <w:ind w:left="6480" w:hanging="180"/>
+      </w:pPr>
+    </w:lvl>
+  </w:abstractNum>
+  <w:abstractNum w:abstractNumId="2">
+    <w:nsid w:val="494772B8"/>
+    <w:multiLevelType w:val="hybridMultilevel"/>
+    <w:tmpl w:val="A4480B78"/>
+    <w:lvl w:ilvl="0" w:tplc="0413000F">
+      <w:start w:val="1"/>
+      <w:numFmt w:val="decimal"/>
+      <w:lvlText w:val="%1."/>
+      <w:lvlJc w:val="left"/>
+      <w:pPr>
+        <w:ind w:left="720" w:hanging="360"/>
+      </w:pPr>
+    </w:lvl>
+    <w:lvl w:ilvl="1" w:tplc="04130019">
+      <w:start w:val="1"/>
+      <w:numFmt w:val="lowerLetter"/>
+      <w:lvlText w:val="%2."/>
+      <w:lvlJc w:val="left"/>
+      <w:pPr>
+        <w:ind w:left="1440" w:hanging="360"/>
+      </w:pPr>
+    </w:lvl>
+    <w:lvl w:ilvl="2" w:tplc="0413001B" w:tentative="1">
+      <w:start w:val="1"/>
+      <w:numFmt w:val="lowerRoman"/>
+      <w:lvlText w:val="%3."/>
+      <w:lvlJc w:val="right"/>
+      <w:pPr>
+        <w:ind w:left="2160" w:hanging="180"/>
+      </w:pPr>
+    </w:lvl>
+    <w:lvl w:ilvl="3" w:tplc="0413000F" w:tentative="1">
+      <w:start w:val="1"/>
+      <w:numFmt w:val="decimal"/>
+      <w:lvlText w:val="%4."/>
+      <w:lvlJc w:val="left"/>
+      <w:pPr>
+        <w:ind w:left="2880" w:hanging="360"/>
+      </w:pPr>
+    </w:lvl>
+    <w:lvl w:ilvl="4" w:tplc="04130019" w:tentative="1">
+      <w:start w:val="1"/>
+      <w:numFmt w:val="lowerLetter"/>
+      <w:lvlText w:val="%5."/>
+      <w:lvlJc w:val="left"/>
+      <w:pPr>
+        <w:ind w:left="3600" w:hanging="360"/>
+      </w:pPr>
+    </w:lvl>
+    <w:lvl w:ilvl="5" w:tplc="0413001B" w:tentative="1">
+      <w:start w:val="1"/>
+      <w:numFmt w:val="lowerRoman"/>
+      <w:lvlText w:val="%6."/>
+      <w:lvlJc w:val="right"/>
+      <w:pPr>
+        <w:ind w:left="4320" w:hanging="180"/>
+      </w:pPr>
+    </w:lvl>
+    <w:lvl w:ilvl="6" w:tplc="0413000F" w:tentative="1">
+      <w:start w:val="1"/>
+      <w:numFmt w:val="decimal"/>
+      <w:lvlText w:val="%7."/>
+      <w:lvlJc w:val="left"/>
+      <w:pPr>
+        <w:ind w:left="5040" w:hanging="360"/>
+      </w:pPr>
+    </w:lvl>
+    <w:lvl w:ilvl="7" w:tplc="04130019" w:tentative="1">
+      <w:start w:val="1"/>
+      <w:numFmt w:val="lowerLetter"/>
+      <w:lvlText w:val="%8."/>
+      <w:lvlJc w:val="left"/>
+      <w:pPr>
+        <w:ind w:left="5760" w:hanging="360"/>
+      </w:pPr>
+    </w:lvl>
+    <w:lvl w:ilvl="8" w:tplc="0413001B" w:tentative="1">
+      <w:start w:val="1"/>
+      <w:numFmt w:val="lowerRoman"/>
+      <w:lvlText w:val="%9."/>
+      <w:lvlJc w:val="right"/>
+      <w:pPr>
+        <w:ind w:left="6480" w:hanging="180"/>
+      </w:pPr>
+    </w:lvl>
+  </w:abstractNum>
   <w:num w:numId="1">
     <w:abstractNumId w:val="0"/>
+  </w:num>
+  <w:num w:numId="2">
+    <w:abstractNumId w:val="2"/>
+  </w:num>
+  <w:num w:numId="3">
+    <w:abstractNumId w:val="1"/>
   </w:num>
 </w:numbering>
 </file>
@@ -782,6 +1882,23 @@
     <w:basedOn w:val="DefaultParagraphFont"/>
     <w:rsid w:val="005E5971"/>
   </w:style>
+  <w:style w:type="paragraph" w:styleId="NormalWeb">
+    <w:name w:val="Normal (Web)"/>
+    <w:basedOn w:val="Normal"/>
+    <w:uiPriority w:val="99"/>
+    <w:semiHidden/>
+    <w:unhideWhenUsed/>
+    <w:rsid w:val="006179DE"/>
+    <w:pPr>
+      <w:spacing w:before="100" w:beforeAutospacing="1" w:after="100" w:afterAutospacing="1" w:line="240" w:lineRule="auto"/>
+    </w:pPr>
+    <w:rPr>
+      <w:rFonts w:ascii="Times New Roman" w:eastAsia="Times New Roman" w:hAnsi="Times New Roman" w:cs="Times New Roman"/>
+      <w:sz w:val="24"/>
+      <w:szCs w:val="24"/>
+      <w:lang w:val="nl-NL" w:eastAsia="nl-NL"/>
+    </w:rPr>
+  </w:style>
 </w:styles>
 </file>
 
@@ -1065,6 +2182,23 @@
     <w:name w:val="gewyw5ybaeb"/>
     <w:basedOn w:val="DefaultParagraphFont"/>
     <w:rsid w:val="005E5971"/>
+  </w:style>
+  <w:style w:type="paragraph" w:styleId="NormalWeb">
+    <w:name w:val="Normal (Web)"/>
+    <w:basedOn w:val="Normal"/>
+    <w:uiPriority w:val="99"/>
+    <w:semiHidden/>
+    <w:unhideWhenUsed/>
+    <w:rsid w:val="006179DE"/>
+    <w:pPr>
+      <w:spacing w:before="100" w:beforeAutospacing="1" w:after="100" w:afterAutospacing="1" w:line="240" w:lineRule="auto"/>
+    </w:pPr>
+    <w:rPr>
+      <w:rFonts w:ascii="Times New Roman" w:eastAsia="Times New Roman" w:hAnsi="Times New Roman" w:cs="Times New Roman"/>
+      <w:sz w:val="24"/>
+      <w:szCs w:val="24"/>
+      <w:lang w:val="nl-NL" w:eastAsia="nl-NL"/>
+    </w:rPr>
   </w:style>
 </w:styles>
 </file>
@@ -1352,4 +2486,16 @@
   <a:objectDefaults/>
   <a:extraClrSchemeLst/>
 </a:theme>
+</file>
+
+<file path=customXml/item1.xml><?xml version="1.0" encoding="utf-8"?>
+<b:Sources xmlns:b="http://schemas.openxmlformats.org/officeDocument/2006/bibliography" xmlns="http://schemas.openxmlformats.org/officeDocument/2006/bibliography" SelectedStyle="\APASixthEditionOfficeOnline.xsl" StyleName="APA" Version="6"/>
+</file>
+
+<file path=customXml/itemProps1.xml><?xml version="1.0" encoding="utf-8"?>
+<ds:datastoreItem xmlns:ds="http://schemas.openxmlformats.org/officeDocument/2006/customXml" ds:itemID="{0CF057F4-568A-4602-BC7D-66B655F1AD25}">
+  <ds:schemaRefs>
+    <ds:schemaRef ds:uri="http://schemas.openxmlformats.org/officeDocument/2006/bibliography"/>
+  </ds:schemaRefs>
+</ds:datastoreItem>
 </file>
</xml_diff>

<commit_message>
Updated To Do list (12/07/2015)
</commit_message>
<xml_diff>
--- a/v2 todo list.docx
+++ b/v2 todo list.docx
@@ -12,7 +12,21 @@
         <w:rPr>
           <w:b/>
         </w:rPr>
-        <w:t>To do list for climwin V 0.0.2</w:t>
+        <w:t xml:space="preserve">To do list for </w:t>
+      </w:r>
+      <w:proofErr w:type="spellStart"/>
+      <w:r>
+        <w:rPr>
+          <w:b/>
+        </w:rPr>
+        <w:t>climwin</w:t>
+      </w:r>
+      <w:proofErr w:type="spellEnd"/>
+      <w:r>
+        <w:rPr>
+          <w:b/>
+        </w:rPr>
+        <w:t xml:space="preserve"> V 0.0.2</w:t>
       </w:r>
     </w:p>
     <w:p>
@@ -30,30 +44,6 @@
       </w:pPr>
       <w:r>
         <w:t>Cross validation comes up with slightly different best windows each time?</w:t>
-      </w:r>
-    </w:p>
-    <w:p>
-      <w:pPr>
-        <w:pStyle w:val="ListParagraph"/>
-        <w:numPr>
-          <w:ilvl w:val="0"/>
-          <w:numId w:val="4"/>
-        </w:numPr>
-      </w:pPr>
-      <w:r>
-        <w:t>Update testthat() code</w:t>
-      </w:r>
-    </w:p>
-    <w:p>
-      <w:pPr>
-        <w:pStyle w:val="ListParagraph"/>
-        <w:numPr>
-          <w:ilvl w:val="0"/>
-          <w:numId w:val="4"/>
-        </w:numPr>
-      </w:pPr>
-      <w:r>
-        <w:t>Update examples</w:t>
       </w:r>
     </w:p>
     <w:p>
@@ -111,42 +101,29 @@
           <w:ilvl w:val="0"/>
           <w:numId w:val="2"/>
         </w:numPr>
-        <w:spacing w:after="0"/>
-        <w:rPr>
-          <w:rFonts w:ascii="Calibri" w:hAnsi="Calibri"/>
-          <w:color w:val="000000"/>
-        </w:rPr>
-      </w:pPr>
-      <w:r>
-        <w:t xml:space="preserve">Integrate manywin </w:t>
-      </w:r>
-      <w:r>
-        <w:t>into climatewin, rename STAT-&gt;STATS, FUNC-&gt;FUNCS, Xvar-&gt;Xvars</w:t>
-      </w:r>
-    </w:p>
-    <w:p>
-      <w:pPr>
-        <w:pStyle w:val="NormalWeb"/>
+      </w:pPr>
+      <w:r>
+        <w:t>Put base packages into namespace</w:t>
+      </w:r>
+    </w:p>
+    <w:p>
+      <w:pPr>
+        <w:pStyle w:val="ListParagraph"/>
         <w:numPr>
           <w:ilvl w:val="0"/>
           <w:numId w:val="2"/>
         </w:numPr>
-        <w:spacing w:before="0" w:beforeAutospacing="0" w:after="0" w:afterAutospacing="0"/>
-        <w:rPr>
-          <w:rFonts w:ascii="Calibri" w:hAnsi="Calibri"/>
-          <w:color w:val="000000"/>
-          <w:sz w:val="22"/>
-          <w:szCs w:val="22"/>
-        </w:rPr>
-      </w:pPr>
-      <w:r>
-        <w:rPr>
-          <w:rFonts w:ascii="Calibri" w:hAnsi="Calibri"/>
-          <w:color w:val="000000"/>
-          <w:sz w:val="22"/>
-          <w:szCs w:val="22"/>
-        </w:rPr>
-        <w:t>Rename temporary-&gt;climate</w:t>
+      </w:pPr>
+      <w:r>
+        <w:t xml:space="preserve">Update </w:t>
+      </w:r>
+      <w:proofErr w:type="spellStart"/>
+      <w:r>
+        <w:t>testthat</w:t>
+      </w:r>
+      <w:proofErr w:type="spellEnd"/>
+      <w:r>
+        <w:t>() code</w:t>
       </w:r>
     </w:p>
     <w:p>
@@ -158,19 +135,7 @@
         </w:numPr>
       </w:pPr>
       <w:r>
-        <w:t>Put base packages into namespace</w:t>
-      </w:r>
-    </w:p>
-    <w:p>
-      <w:pPr>
-        <w:pStyle w:val="ListParagraph"/>
-        <w:numPr>
-          <w:ilvl w:val="0"/>
-          <w:numId w:val="2"/>
-        </w:numPr>
-      </w:pPr>
-      <w:r>
-        <w:t>In helpfile crosswin we need to add plotcor(cross) to the example code and also for autowin</w:t>
+        <w:t>Update help documentation/examples</w:t>
       </w:r>
     </w:p>
     <w:p>
@@ -190,7 +155,55 @@
           <w:b/>
           <w:strike/>
         </w:rPr>
-        <w:t>Speedup CMatrix build code (remove match() function). URGENT THIS IS CAUSING HUGE SPEED ISSUES. Match function is 2.7x slower than which function.</w:t>
+        <w:t xml:space="preserve">Speedup </w:t>
+      </w:r>
+      <w:proofErr w:type="spellStart"/>
+      <w:r>
+        <w:rPr>
+          <w:b/>
+          <w:strike/>
+        </w:rPr>
+        <w:t>CMatrix</w:t>
+      </w:r>
+      <w:proofErr w:type="spellEnd"/>
+      <w:r>
+        <w:rPr>
+          <w:b/>
+          <w:strike/>
+        </w:rPr>
+        <w:t xml:space="preserve"> build code (remove </w:t>
+      </w:r>
+      <w:proofErr w:type="gramStart"/>
+      <w:r>
+        <w:rPr>
+          <w:b/>
+          <w:strike/>
+        </w:rPr>
+        <w:t>match(</w:t>
+      </w:r>
+      <w:proofErr w:type="gramEnd"/>
+      <w:r>
+        <w:rPr>
+          <w:b/>
+          <w:strike/>
+        </w:rPr>
+        <w:t xml:space="preserve">) function). URGENT THIS IS CAUSING HUGE SPEED ISSUES. Match function is </w:t>
+      </w:r>
+      <w:proofErr w:type="gramStart"/>
+      <w:r>
+        <w:rPr>
+          <w:b/>
+          <w:strike/>
+        </w:rPr>
+        <w:t>2.7x</w:t>
+      </w:r>
+      <w:proofErr w:type="gramEnd"/>
+      <w:r>
+        <w:rPr>
+          <w:b/>
+          <w:strike/>
+        </w:rPr>
+        <w:t xml:space="preserve"> slower than which function.</w:t>
       </w:r>
     </w:p>
     <w:p>
@@ -200,8 +213,14 @@
           <w:ilvl w:val="1"/>
           <w:numId w:val="2"/>
         </w:numPr>
-      </w:pPr>
-      <w:r>
+        <w:rPr>
+          <w:strike/>
+        </w:rPr>
+      </w:pPr>
+      <w:r>
+        <w:rPr>
+          <w:strike/>
+        </w:rPr>
         <w:t>This is now fixed but only for days, still needs work for weeks and months.</w:t>
       </w:r>
     </w:p>
@@ -232,7 +251,65 @@
         <w:rPr>
           <w:highlight w:val="yellow"/>
         </w:rPr>
-        <w:t xml:space="preserve">Make Remove function: WindowOutputNew&lt;-Remove(WindowOutput, min=10, duration=7), cuts of output that has windows shorter than 7 days and is more than 10 days ago. This can then be plotted in plotall(). </w:t>
+        <w:t xml:space="preserve">Make Remove function: </w:t>
+      </w:r>
+      <w:proofErr w:type="spellStart"/>
+      <w:r>
+        <w:rPr>
+          <w:highlight w:val="yellow"/>
+        </w:rPr>
+        <w:t>WindowOutputNew</w:t>
+      </w:r>
+      <w:proofErr w:type="spellEnd"/>
+      <w:r>
+        <w:rPr>
+          <w:highlight w:val="yellow"/>
+        </w:rPr>
+        <w:t>&lt;-</w:t>
+      </w:r>
+      <w:proofErr w:type="gramStart"/>
+      <w:r>
+        <w:rPr>
+          <w:highlight w:val="yellow"/>
+        </w:rPr>
+        <w:t>Remove(</w:t>
+      </w:r>
+      <w:proofErr w:type="spellStart"/>
+      <w:proofErr w:type="gramEnd"/>
+      <w:r>
+        <w:rPr>
+          <w:highlight w:val="yellow"/>
+        </w:rPr>
+        <w:t>WindowOutput</w:t>
+      </w:r>
+      <w:proofErr w:type="spellEnd"/>
+      <w:r>
+        <w:rPr>
+          <w:highlight w:val="yellow"/>
+        </w:rPr>
+        <w:t xml:space="preserve">, min=10, duration=7), cuts of output that has windows shorter than 7 days and is more than 10 days ago. This can then be plotted in </w:t>
+      </w:r>
+      <w:proofErr w:type="spellStart"/>
+      <w:proofErr w:type="gramStart"/>
+      <w:r>
+        <w:rPr>
+          <w:highlight w:val="yellow"/>
+        </w:rPr>
+        <w:t>plotall</w:t>
+      </w:r>
+      <w:proofErr w:type="spellEnd"/>
+      <w:r>
+        <w:rPr>
+          <w:highlight w:val="yellow"/>
+        </w:rPr>
+        <w:t>(</w:t>
+      </w:r>
+      <w:proofErr w:type="gramEnd"/>
+      <w:r>
+        <w:rPr>
+          <w:highlight w:val="yellow"/>
+        </w:rPr>
+        <w:t xml:space="preserve">). </w:t>
       </w:r>
     </w:p>
     <w:p>
@@ -250,7 +327,35 @@
         <w:rPr>
           <w:highlight w:val="yellow"/>
         </w:rPr>
-        <w:t>In crosswin give an option to look at correlation between two different stats (i.e. correlation b/w min rain and mean temperature). In crosswin STAT-&gt; STATS=c(“mean”, “Min”)</w:t>
+        <w:t xml:space="preserve">In </w:t>
+      </w:r>
+      <w:proofErr w:type="spellStart"/>
+      <w:r>
+        <w:rPr>
+          <w:highlight w:val="yellow"/>
+        </w:rPr>
+        <w:t>crosswin</w:t>
+      </w:r>
+      <w:proofErr w:type="spellEnd"/>
+      <w:r>
+        <w:rPr>
+          <w:highlight w:val="yellow"/>
+        </w:rPr>
+        <w:t xml:space="preserve"> give an option to look at correlation between two different stats (i.e. correlation b/w min rain and mean temperature). In </w:t>
+      </w:r>
+      <w:proofErr w:type="spellStart"/>
+      <w:r>
+        <w:rPr>
+          <w:highlight w:val="yellow"/>
+        </w:rPr>
+        <w:t>crosswin</w:t>
+      </w:r>
+      <w:proofErr w:type="spellEnd"/>
+      <w:r>
+        <w:rPr>
+          <w:highlight w:val="yellow"/>
+        </w:rPr>
+        <w:t xml:space="preserve"> STAT-&gt; STATS=c(“mean”, “Min”)</w:t>
       </w:r>
     </w:p>
     <w:p>
@@ -262,7 +367,34 @@
         </w:numPr>
       </w:pPr>
       <w:r>
-        <w:t>Do not allow use of “I” and “LOG” FUNC when negative values are present and do not allow stat=slope with FUNC=I or LOG. Give warning (by checking if Xvar is positive always) and suggest to add a constant to all values of Xvar before running climatewin, however this does not work for Slope (people just use quadratic).</w:t>
+        <w:t xml:space="preserve">Test </w:t>
+      </w:r>
+      <w:proofErr w:type="spellStart"/>
+      <w:r>
+        <w:t>coxph</w:t>
+      </w:r>
+      <w:proofErr w:type="spellEnd"/>
+      <w:r>
+        <w:t xml:space="preserve"> </w:t>
+      </w:r>
+      <w:r>
+        <w:t>(</w:t>
+      </w:r>
+      <w:proofErr w:type="spellStart"/>
+      <w:r>
+        <w:t>modeldat</w:t>
+      </w:r>
+      <w:proofErr w:type="spellEnd"/>
+      <w:r>
+        <w:t xml:space="preserve"> not found, possibly due to + signs in </w:t>
+      </w:r>
+      <w:proofErr w:type="spellStart"/>
+      <w:r>
+        <w:t>model.frame</w:t>
+      </w:r>
+      <w:proofErr w:type="spellEnd"/>
+      <w:r>
+        <w:t>)</w:t>
       </w:r>
     </w:p>
     <w:p>
@@ -274,10 +406,7 @@
         </w:numPr>
       </w:pPr>
       <w:r>
-        <w:t>Test coxph models</w:t>
-      </w:r>
-      <w:r>
-        <w:t xml:space="preserve">, </w:t>
+        <w:t xml:space="preserve">Test </w:t>
       </w:r>
       <w:r>
         <w:rPr>
@@ -295,9 +424,48 @@
     <w:p>
       <w:pPr>
         <w:pStyle w:val="ListParagraph"/>
-        <w:numPr>
-          <w:ilvl w:val="0"/>
-          <w:numId w:val="2"/>
+      </w:pPr>
+    </w:p>
+    <w:p>
+      <w:r>
+        <w:rPr>
+          <w:highlight w:val="red"/>
+        </w:rPr>
+        <w:t xml:space="preserve">For </w:t>
+      </w:r>
+      <w:proofErr w:type="gramStart"/>
+      <w:r>
+        <w:rPr>
+          <w:highlight w:val="red"/>
+        </w:rPr>
+        <w:t>later</w:t>
+      </w:r>
+      <w:r>
+        <w:rPr>
+          <w:highlight w:val="red"/>
+        </w:rPr>
+        <w:t>(</w:t>
+      </w:r>
+      <w:proofErr w:type="gramEnd"/>
+      <w:r>
+        <w:rPr>
+          <w:highlight w:val="red"/>
+        </w:rPr>
+        <w:t>?)</w:t>
+      </w:r>
+      <w:r>
+        <w:rPr>
+          <w:highlight w:val="red"/>
+        </w:rPr>
+        <w:t>:</w:t>
+      </w:r>
+    </w:p>
+    <w:p>
+      <w:pPr>
+        <w:pStyle w:val="ListParagraph"/>
+        <w:numPr>
+          <w:ilvl w:val="0"/>
+          <w:numId w:val="3"/>
         </w:numPr>
         <w:rPr>
           <w:strike/>
@@ -315,36 +483,27 @@
         <w:pStyle w:val="ListParagraph"/>
         <w:numPr>
           <w:ilvl w:val="1"/>
-          <w:numId w:val="2"/>
-        </w:numPr>
-      </w:pPr>
-      <w:r>
-        <w:t>Now returns an object ‘Missing’ that contains all dates where Xvar is NA. However, this can return irrelevant dates that aren’t actually used in the CMatrix.</w:t>
-      </w:r>
-    </w:p>
-    <w:p>
-      <w:pPr>
-        <w:pStyle w:val="ListParagraph"/>
-      </w:pPr>
-    </w:p>
-    <w:p>
-      <w:r>
-        <w:rPr>
-          <w:highlight w:val="red"/>
-        </w:rPr>
-        <w:t>For later</w:t>
-      </w:r>
-      <w:r>
-        <w:rPr>
-          <w:highlight w:val="red"/>
-        </w:rPr>
-        <w:t>(?)</w:t>
-      </w:r>
-      <w:r>
-        <w:rPr>
-          <w:highlight w:val="red"/>
-        </w:rPr>
-        <w:t>:</w:t>
+          <w:numId w:val="3"/>
+        </w:numPr>
+      </w:pPr>
+      <w:r>
+        <w:t xml:space="preserve">Now returns an object ‘Missing’ that contains all dates where </w:t>
+      </w:r>
+      <w:proofErr w:type="spellStart"/>
+      <w:r>
+        <w:t>Xvar</w:t>
+      </w:r>
+      <w:proofErr w:type="spellEnd"/>
+      <w:r>
+        <w:t xml:space="preserve"> is NA. However, this can return irrelevant dates that aren’t actually used in the </w:t>
+      </w:r>
+      <w:proofErr w:type="spellStart"/>
+      <w:r>
+        <w:t>CMatrix</w:t>
+      </w:r>
+      <w:proofErr w:type="spellEnd"/>
+      <w:r>
+        <w:t>.</w:t>
       </w:r>
     </w:p>
     <w:p>
@@ -371,8 +530,9 @@
           <w:szCs w:val="22"/>
           <w:lang w:val="en-AU"/>
         </w:rPr>
-        <w:t>Include GAM/splines in weigthwin, email S</w:t>
-      </w:r>
+        <w:t xml:space="preserve">Include GAM/splines in </w:t>
+      </w:r>
+      <w:proofErr w:type="spellStart"/>
       <w:r>
         <w:rPr>
           <w:rFonts w:ascii="Calibri" w:hAnsi="Calibri"/>
@@ -381,52 +541,10 @@
           <w:szCs w:val="22"/>
           <w:lang w:val="en-AU"/>
         </w:rPr>
-        <w:t>teve Ellner.</w:t>
-      </w:r>
-    </w:p>
-    <w:p>
-      <w:pPr>
-        <w:pStyle w:val="ListParagraph"/>
-        <w:numPr>
-          <w:ilvl w:val="0"/>
-          <w:numId w:val="3"/>
-        </w:numPr>
-      </w:pPr>
-      <w:r>
-        <w:t xml:space="preserve">How can you deal with overdispersed data? (quasipoisson/binomial cannot use AIC, QAIC may work, but might require a rework? Or perhaps, if QAIC gives the same result as AIC when data is regularly dispersed, QAIC can be used as the standard metric of model strength instead?). The alternative is too allow people to choose their own metric to optimize, AICc, QAICc, BIC, -2LL, etc. and make this into a function argument, drawback is that not all metrics will work with all type of models, so need error messages to warn people. </w:t>
-      </w:r>
-    </w:p>
-    <w:p>
-      <w:pPr>
-        <w:pStyle w:val="ListParagraph"/>
-        <w:numPr>
-          <w:ilvl w:val="0"/>
-          <w:numId w:val="3"/>
-        </w:numPr>
-      </w:pPr>
-      <w:r>
-        <w:rPr>
-          <w:rFonts w:ascii="Calibri" w:hAnsi="Calibri"/>
-          <w:color w:val="000000"/>
-        </w:rPr>
-        <w:t>We should build in the Wgmean and Wgdev function and make it into an argument to be able to separate the within year/site variation from the among year</w:t>
-      </w:r>
-      <w:r>
-        <w:rPr>
-          <w:rFonts w:ascii="Calibri" w:hAnsi="Calibri"/>
-          <w:color w:val="000000"/>
-        </w:rPr>
-        <w:t>. However, the Wgdev and Wgmean function has to be done for all time windows seperately. Note that the Wgdec and Wgmean seperation does not work for windows of length 1 of course! Does the seperation also require the year random effect to be in the model? Yes, probably(?)</w:t>
-      </w:r>
-    </w:p>
-    <w:p>
-      <w:pPr>
-        <w:pStyle w:val="NormalWeb"/>
-        <w:numPr>
-          <w:ilvl w:val="0"/>
-          <w:numId w:val="3"/>
-        </w:numPr>
-        <w:spacing w:before="0" w:beforeAutospacing="0" w:after="0" w:afterAutospacing="0"/>
+        <w:t>weigthwin</w:t>
+      </w:r>
+      <w:proofErr w:type="spellEnd"/>
+      <w:r>
         <w:rPr>
           <w:rFonts w:ascii="Calibri" w:hAnsi="Calibri"/>
           <w:color w:val="000000"/>
@@ -434,7 +552,8 @@
           <w:szCs w:val="22"/>
           <w:lang w:val="en-AU"/>
         </w:rPr>
-      </w:pPr>
+        <w:t>, email S</w:t>
+      </w:r>
       <w:r>
         <w:rPr>
           <w:rFonts w:ascii="Calibri" w:hAnsi="Calibri"/>
@@ -443,92 +562,10 @@
           <w:szCs w:val="22"/>
           <w:lang w:val="en-AU"/>
         </w:rPr>
-        <w:t xml:space="preserve">We should build in d the seasonal (de)trend function to allow for the seperation of within and between year or site effects </w:t>
-      </w:r>
-    </w:p>
-    <w:p>
-      <w:pPr>
-        <w:pStyle w:val="ListParagraph"/>
-        <w:numPr>
-          <w:ilvl w:val="0"/>
-          <w:numId w:val="3"/>
-        </w:numPr>
-      </w:pPr>
-      <w:r>
-        <w:t>Include possibility for parallel processing?</w:t>
-      </w:r>
-    </w:p>
-    <w:p>
-      <w:pPr>
-        <w:pStyle w:val="ListParagraph"/>
-        <w:numPr>
-          <w:ilvl w:val="0"/>
-          <w:numId w:val="3"/>
-        </w:numPr>
-      </w:pPr>
-      <w:r>
-        <w:lastRenderedPageBreak/>
-        <w:t>Time estimator (a big  problem is that in Windows the system timer is rounded to the nearest 10ms!! &lt;- NOT GOOD ENOUGH! Not sure if we can overcome this issue as it’s a system issue. In Unix the system timer is much more precise)).</w:t>
-      </w:r>
-    </w:p>
-    <w:p>
-      <w:pPr>
-        <w:pStyle w:val="ListParagraph"/>
-        <w:rPr>
-          <w:noProof/>
-          <w:lang w:eastAsia="en-AU"/>
-        </w:rPr>
-      </w:pPr>
-    </w:p>
-    <w:p>
-      <w:pPr>
-        <w:jc w:val="both"/>
-      </w:pPr>
-      <w:r>
-        <w:rPr>
-          <w:highlight w:val="red"/>
-        </w:rPr>
-        <w:t>Done</w:t>
-      </w:r>
-    </w:p>
-    <w:p>
-      <w:pPr>
-        <w:pStyle w:val="ListParagraph"/>
-        <w:numPr>
-          <w:ilvl w:val="0"/>
-          <w:numId w:val="3"/>
-        </w:numPr>
-        <w:rPr>
-          <w:dstrike/>
-        </w:rPr>
-      </w:pPr>
-      <w:r>
-        <w:rPr>
-          <w:dstrike/>
-        </w:rPr>
-        <w:t>Integrate cvwin into climatewin, make a new base function</w:t>
-      </w:r>
-    </w:p>
-    <w:p>
-      <w:pPr>
-        <w:pStyle w:val="ListParagraph"/>
-        <w:numPr>
-          <w:ilvl w:val="0"/>
-          <w:numId w:val="3"/>
-        </w:numPr>
-      </w:pPr>
-      <w:r>
-        <w:t>Estimate time taken (n * (n + 1))/2 where n = furthest – closest + 1</w:t>
-      </w:r>
-    </w:p>
-    <w:p>
-      <w:pPr>
-        <w:pStyle w:val="NormalWeb"/>
-        <w:numPr>
-          <w:ilvl w:val="0"/>
-          <w:numId w:val="3"/>
-        </w:numPr>
-        <w:spacing w:before="0" w:beforeAutospacing="0" w:after="0" w:afterAutospacing="0"/>
+        <w:t xml:space="preserve">teve </w:t>
+      </w:r>
+      <w:proofErr w:type="spellStart"/>
+      <w:r>
         <w:rPr>
           <w:rFonts w:ascii="Calibri" w:hAnsi="Calibri"/>
           <w:color w:val="000000"/>
@@ -536,7 +573,9 @@
           <w:szCs w:val="22"/>
           <w:lang w:val="en-AU"/>
         </w:rPr>
-      </w:pPr>
+        <w:t>Ellner</w:t>
+      </w:r>
+      <w:proofErr w:type="spellEnd"/>
       <w:r>
         <w:rPr>
           <w:rFonts w:ascii="Calibri" w:hAnsi="Calibri"/>
@@ -545,9 +584,268 @@
           <w:szCs w:val="22"/>
           <w:lang w:val="en-AU"/>
         </w:rPr>
-        <w:t>Lme4 issues. The best model gives the right output. I get different warnings: Rank deficiency is due to the structure of the dataset, so issue could be related to dataset</w:t>
-      </w:r>
-      <w:r>
+        <w:t>.</w:t>
+      </w:r>
+    </w:p>
+    <w:p>
+      <w:pPr>
+        <w:pStyle w:val="ListParagraph"/>
+        <w:numPr>
+          <w:ilvl w:val="0"/>
+          <w:numId w:val="3"/>
+        </w:numPr>
+      </w:pPr>
+      <w:r>
+        <w:t xml:space="preserve">How can you deal with </w:t>
+      </w:r>
+      <w:proofErr w:type="spellStart"/>
+      <w:r>
+        <w:t>overdispersed</w:t>
+      </w:r>
+      <w:proofErr w:type="spellEnd"/>
+      <w:r>
+        <w:t xml:space="preserve"> data? (</w:t>
+      </w:r>
+      <w:proofErr w:type="spellStart"/>
+      <w:r>
+        <w:t>quasipoisson</w:t>
+      </w:r>
+      <w:proofErr w:type="spellEnd"/>
+      <w:r>
+        <w:t xml:space="preserve">/binomial cannot use </w:t>
+      </w:r>
+      <w:proofErr w:type="gramStart"/>
+      <w:r>
+        <w:t>AIC,</w:t>
+      </w:r>
+      <w:proofErr w:type="gramEnd"/>
+      <w:r>
+        <w:t xml:space="preserve"> QAIC may work, but might require a rework? Or perhaps, if QAIC gives the same result as AIC when data is regularly dispersed, QAIC can be used as the standard metric of model strength instead?). The alternative is too allow people to choose their own metric to optimize, </w:t>
+      </w:r>
+      <w:proofErr w:type="spellStart"/>
+      <w:r>
+        <w:t>AICc</w:t>
+      </w:r>
+      <w:proofErr w:type="spellEnd"/>
+      <w:r>
+        <w:t xml:space="preserve">, </w:t>
+      </w:r>
+      <w:proofErr w:type="spellStart"/>
+      <w:r>
+        <w:t>QAICc</w:t>
+      </w:r>
+      <w:proofErr w:type="spellEnd"/>
+      <w:r>
+        <w:t xml:space="preserve">, BIC, -2LL, etc. and make this into a function argument, drawback is that not all metrics will work with all type of models, so need error messages to warn people. </w:t>
+      </w:r>
+    </w:p>
+    <w:p>
+      <w:pPr>
+        <w:pStyle w:val="ListParagraph"/>
+        <w:numPr>
+          <w:ilvl w:val="0"/>
+          <w:numId w:val="3"/>
+        </w:numPr>
+      </w:pPr>
+      <w:r>
+        <w:rPr>
+          <w:rFonts w:ascii="Calibri" w:hAnsi="Calibri"/>
+          <w:color w:val="000000"/>
+        </w:rPr>
+        <w:t xml:space="preserve">We should build in the </w:t>
+      </w:r>
+      <w:proofErr w:type="spellStart"/>
+      <w:r>
+        <w:rPr>
+          <w:rFonts w:ascii="Calibri" w:hAnsi="Calibri"/>
+          <w:color w:val="000000"/>
+        </w:rPr>
+        <w:t>Wgmean</w:t>
+      </w:r>
+      <w:proofErr w:type="spellEnd"/>
+      <w:r>
+        <w:rPr>
+          <w:rFonts w:ascii="Calibri" w:hAnsi="Calibri"/>
+          <w:color w:val="000000"/>
+        </w:rPr>
+        <w:t xml:space="preserve"> and </w:t>
+      </w:r>
+      <w:proofErr w:type="spellStart"/>
+      <w:r>
+        <w:rPr>
+          <w:rFonts w:ascii="Calibri" w:hAnsi="Calibri"/>
+          <w:color w:val="000000"/>
+        </w:rPr>
+        <w:t>Wgdev</w:t>
+      </w:r>
+      <w:proofErr w:type="spellEnd"/>
+      <w:r>
+        <w:rPr>
+          <w:rFonts w:ascii="Calibri" w:hAnsi="Calibri"/>
+          <w:color w:val="000000"/>
+        </w:rPr>
+        <w:t xml:space="preserve"> function and make it into an argument to be able to separate the within year/site variation from </w:t>
+      </w:r>
+      <w:proofErr w:type="gramStart"/>
+      <w:r>
+        <w:rPr>
+          <w:rFonts w:ascii="Calibri" w:hAnsi="Calibri"/>
+          <w:color w:val="000000"/>
+        </w:rPr>
+        <w:t>the among</w:t>
+      </w:r>
+      <w:proofErr w:type="gramEnd"/>
+      <w:r>
+        <w:rPr>
+          <w:rFonts w:ascii="Calibri" w:hAnsi="Calibri"/>
+          <w:color w:val="000000"/>
+        </w:rPr>
+        <w:t xml:space="preserve"> year</w:t>
+      </w:r>
+      <w:r>
+        <w:rPr>
+          <w:rFonts w:ascii="Calibri" w:hAnsi="Calibri"/>
+          <w:color w:val="000000"/>
+        </w:rPr>
+        <w:t xml:space="preserve">. However, the </w:t>
+      </w:r>
+      <w:proofErr w:type="spellStart"/>
+      <w:r>
+        <w:rPr>
+          <w:rFonts w:ascii="Calibri" w:hAnsi="Calibri"/>
+          <w:color w:val="000000"/>
+        </w:rPr>
+        <w:t>Wgdev</w:t>
+      </w:r>
+      <w:proofErr w:type="spellEnd"/>
+      <w:r>
+        <w:rPr>
+          <w:rFonts w:ascii="Calibri" w:hAnsi="Calibri"/>
+          <w:color w:val="000000"/>
+        </w:rPr>
+        <w:t xml:space="preserve"> and </w:t>
+      </w:r>
+      <w:proofErr w:type="spellStart"/>
+      <w:r>
+        <w:rPr>
+          <w:rFonts w:ascii="Calibri" w:hAnsi="Calibri"/>
+          <w:color w:val="000000"/>
+        </w:rPr>
+        <w:t>Wgmean</w:t>
+      </w:r>
+      <w:proofErr w:type="spellEnd"/>
+      <w:r>
+        <w:rPr>
+          <w:rFonts w:ascii="Calibri" w:hAnsi="Calibri"/>
+          <w:color w:val="000000"/>
+        </w:rPr>
+        <w:t xml:space="preserve"> function has to be done for all time windows </w:t>
+      </w:r>
+      <w:proofErr w:type="spellStart"/>
+      <w:r>
+        <w:rPr>
+          <w:rFonts w:ascii="Calibri" w:hAnsi="Calibri"/>
+          <w:color w:val="000000"/>
+        </w:rPr>
+        <w:t>seperately</w:t>
+      </w:r>
+      <w:proofErr w:type="spellEnd"/>
+      <w:r>
+        <w:rPr>
+          <w:rFonts w:ascii="Calibri" w:hAnsi="Calibri"/>
+          <w:color w:val="000000"/>
+        </w:rPr>
+        <w:t xml:space="preserve">. Note that the </w:t>
+      </w:r>
+      <w:proofErr w:type="spellStart"/>
+      <w:r>
+        <w:rPr>
+          <w:rFonts w:ascii="Calibri" w:hAnsi="Calibri"/>
+          <w:color w:val="000000"/>
+        </w:rPr>
+        <w:t>Wgdec</w:t>
+      </w:r>
+      <w:proofErr w:type="spellEnd"/>
+      <w:r>
+        <w:rPr>
+          <w:rFonts w:ascii="Calibri" w:hAnsi="Calibri"/>
+          <w:color w:val="000000"/>
+        </w:rPr>
+        <w:t xml:space="preserve"> and </w:t>
+      </w:r>
+      <w:proofErr w:type="spellStart"/>
+      <w:r>
+        <w:rPr>
+          <w:rFonts w:ascii="Calibri" w:hAnsi="Calibri"/>
+          <w:color w:val="000000"/>
+        </w:rPr>
+        <w:t>Wgmean</w:t>
+      </w:r>
+      <w:proofErr w:type="spellEnd"/>
+      <w:r>
+        <w:rPr>
+          <w:rFonts w:ascii="Calibri" w:hAnsi="Calibri"/>
+          <w:color w:val="000000"/>
+        </w:rPr>
+        <w:t xml:space="preserve"> </w:t>
+      </w:r>
+      <w:proofErr w:type="spellStart"/>
+      <w:r>
+        <w:rPr>
+          <w:rFonts w:ascii="Calibri" w:hAnsi="Calibri"/>
+          <w:color w:val="000000"/>
+        </w:rPr>
+        <w:t>seperation</w:t>
+      </w:r>
+      <w:proofErr w:type="spellEnd"/>
+      <w:r>
+        <w:rPr>
+          <w:rFonts w:ascii="Calibri" w:hAnsi="Calibri"/>
+          <w:color w:val="000000"/>
+        </w:rPr>
+        <w:t xml:space="preserve"> does not work for windows of length 1 of course! Does the </w:t>
+      </w:r>
+      <w:proofErr w:type="spellStart"/>
+      <w:r>
+        <w:rPr>
+          <w:rFonts w:ascii="Calibri" w:hAnsi="Calibri"/>
+          <w:color w:val="000000"/>
+        </w:rPr>
+        <w:t>seperation</w:t>
+      </w:r>
+      <w:proofErr w:type="spellEnd"/>
+      <w:r>
+        <w:rPr>
+          <w:rFonts w:ascii="Calibri" w:hAnsi="Calibri"/>
+          <w:color w:val="000000"/>
+        </w:rPr>
+        <w:t xml:space="preserve"> also require the year random effect to be in the model? Yes, </w:t>
+      </w:r>
+      <w:proofErr w:type="gramStart"/>
+      <w:r>
+        <w:rPr>
+          <w:rFonts w:ascii="Calibri" w:hAnsi="Calibri"/>
+          <w:color w:val="000000"/>
+        </w:rPr>
+        <w:t>probably(</w:t>
+      </w:r>
+      <w:proofErr w:type="gramEnd"/>
+      <w:r>
+        <w:rPr>
+          <w:rFonts w:ascii="Calibri" w:hAnsi="Calibri"/>
+          <w:color w:val="000000"/>
+        </w:rPr>
+        <w:t>?)</w:t>
+      </w:r>
+    </w:p>
+    <w:p>
+      <w:pPr>
+        <w:pStyle w:val="NormalWeb"/>
+        <w:numPr>
+          <w:ilvl w:val="0"/>
+          <w:numId w:val="3"/>
+        </w:numPr>
+        <w:spacing w:before="0" w:beforeAutospacing="0" w:after="0" w:afterAutospacing="0"/>
         <w:rPr>
           <w:rFonts w:ascii="Calibri" w:hAnsi="Calibri"/>
           <w:color w:val="000000"/>
@@ -555,8 +853,7 @@
           <w:szCs w:val="22"/>
           <w:lang w:val="en-AU"/>
         </w:rPr>
-        <w:t xml:space="preserve"> </w:t>
-      </w:r>
+      </w:pPr>
       <w:r>
         <w:rPr>
           <w:rFonts w:ascii="Calibri" w:hAnsi="Calibri"/>
@@ -565,8 +862,9 @@
           <w:szCs w:val="22"/>
           <w:lang w:val="en-AU"/>
         </w:rPr>
-        <w:t>But it seems like error is before the progress bar start running, so could the problem be in the baseline model?</w:t>
-      </w:r>
+        <w:t xml:space="preserve">We should build in d the seasonal (de)trend function to allow for the </w:t>
+      </w:r>
+      <w:proofErr w:type="spellStart"/>
       <w:r>
         <w:rPr>
           <w:rFonts w:ascii="Calibri" w:hAnsi="Calibri"/>
@@ -575,6 +873,205 @@
           <w:szCs w:val="22"/>
           <w:lang w:val="en-AU"/>
         </w:rPr>
+        <w:t>seperation</w:t>
+      </w:r>
+      <w:proofErr w:type="spellEnd"/>
+      <w:r>
+        <w:rPr>
+          <w:rFonts w:ascii="Calibri" w:hAnsi="Calibri"/>
+          <w:color w:val="000000"/>
+          <w:sz w:val="22"/>
+          <w:szCs w:val="22"/>
+          <w:lang w:val="en-AU"/>
+        </w:rPr>
+        <w:t xml:space="preserve"> of within and between year or site effects </w:t>
+      </w:r>
+    </w:p>
+    <w:p>
+      <w:pPr>
+        <w:pStyle w:val="ListParagraph"/>
+        <w:numPr>
+          <w:ilvl w:val="0"/>
+          <w:numId w:val="3"/>
+        </w:numPr>
+      </w:pPr>
+      <w:r>
+        <w:t>Include possibility for parallel processing?</w:t>
+      </w:r>
+    </w:p>
+    <w:p>
+      <w:pPr>
+        <w:pStyle w:val="ListParagraph"/>
+        <w:numPr>
+          <w:ilvl w:val="0"/>
+          <w:numId w:val="3"/>
+        </w:numPr>
+      </w:pPr>
+      <w:r>
+        <w:t xml:space="preserve">Time estimator (a </w:t>
+      </w:r>
+      <w:proofErr w:type="gramStart"/>
+      <w:r>
+        <w:t>big  problem</w:t>
+      </w:r>
+      <w:proofErr w:type="gramEnd"/>
+      <w:r>
+        <w:t xml:space="preserve"> is that in Windows the system timer is rounded to the nearest 10ms!! &lt;- NOT GOOD ENOUGH! Not sure if we can overcome this issue as it’s a system issue. In </w:t>
+      </w:r>
+      <w:proofErr w:type="gramStart"/>
+      <w:r>
+        <w:t>Unix</w:t>
+      </w:r>
+      <w:proofErr w:type="gramEnd"/>
+      <w:r>
+        <w:t xml:space="preserve"> the system timer is much more precise)).</w:t>
+      </w:r>
+    </w:p>
+    <w:p>
+      <w:pPr>
+        <w:pStyle w:val="ListParagraph"/>
+        <w:rPr>
+          <w:noProof/>
+          <w:lang w:eastAsia="en-AU"/>
+        </w:rPr>
+      </w:pPr>
+    </w:p>
+    <w:p>
+      <w:pPr>
+        <w:jc w:val="both"/>
+      </w:pPr>
+      <w:r>
+        <w:rPr>
+          <w:highlight w:val="red"/>
+        </w:rPr>
+        <w:lastRenderedPageBreak/>
+        <w:t>Done</w:t>
+      </w:r>
+    </w:p>
+    <w:p>
+      <w:pPr>
+        <w:pStyle w:val="ListParagraph"/>
+        <w:numPr>
+          <w:ilvl w:val="0"/>
+          <w:numId w:val="3"/>
+        </w:numPr>
+        <w:rPr>
+          <w:dstrike/>
+        </w:rPr>
+      </w:pPr>
+      <w:r>
+        <w:rPr>
+          <w:dstrike/>
+        </w:rPr>
+        <w:t xml:space="preserve">Integrate </w:t>
+      </w:r>
+      <w:proofErr w:type="spellStart"/>
+      <w:r>
+        <w:rPr>
+          <w:dstrike/>
+        </w:rPr>
+        <w:t>cvwin</w:t>
+      </w:r>
+      <w:proofErr w:type="spellEnd"/>
+      <w:r>
+        <w:rPr>
+          <w:dstrike/>
+        </w:rPr>
+        <w:t xml:space="preserve"> into </w:t>
+      </w:r>
+      <w:proofErr w:type="spellStart"/>
+      <w:r>
+        <w:rPr>
+          <w:dstrike/>
+        </w:rPr>
+        <w:t>climatewin</w:t>
+      </w:r>
+      <w:proofErr w:type="spellEnd"/>
+      <w:r>
+        <w:rPr>
+          <w:dstrike/>
+        </w:rPr>
+        <w:t>, make a new base function</w:t>
+      </w:r>
+    </w:p>
+    <w:p>
+      <w:pPr>
+        <w:pStyle w:val="ListParagraph"/>
+        <w:numPr>
+          <w:ilvl w:val="0"/>
+          <w:numId w:val="3"/>
+        </w:numPr>
+      </w:pPr>
+      <w:r>
+        <w:t>Estimate time taken (n * (n + 1))/2 where n = furthest – closest + 1</w:t>
+      </w:r>
+    </w:p>
+    <w:p>
+      <w:pPr>
+        <w:pStyle w:val="NormalWeb"/>
+        <w:numPr>
+          <w:ilvl w:val="0"/>
+          <w:numId w:val="3"/>
+        </w:numPr>
+        <w:spacing w:before="0" w:beforeAutospacing="0" w:after="0" w:afterAutospacing="0"/>
+        <w:rPr>
+          <w:rFonts w:ascii="Calibri" w:hAnsi="Calibri"/>
+          <w:color w:val="000000"/>
+          <w:sz w:val="22"/>
+          <w:szCs w:val="22"/>
+          <w:lang w:val="en-AU"/>
+        </w:rPr>
+      </w:pPr>
+      <w:r>
+        <w:rPr>
+          <w:rFonts w:ascii="Calibri" w:hAnsi="Calibri"/>
+          <w:color w:val="000000"/>
+          <w:sz w:val="22"/>
+          <w:szCs w:val="22"/>
+          <w:lang w:val="en-AU"/>
+        </w:rPr>
+        <w:t>Lme4 issues. The best model gives the right output. I get different warnings: Rank deficiency is due to the structure of the dataset, so issue could be related to dataset</w:t>
+      </w:r>
+      <w:r>
+        <w:rPr>
+          <w:rFonts w:ascii="Calibri" w:hAnsi="Calibri"/>
+          <w:color w:val="000000"/>
+          <w:sz w:val="22"/>
+          <w:szCs w:val="22"/>
+          <w:lang w:val="en-AU"/>
+        </w:rPr>
+        <w:t xml:space="preserve"> </w:t>
+      </w:r>
+      <w:proofErr w:type="gramStart"/>
+      <w:r>
+        <w:rPr>
+          <w:rFonts w:ascii="Calibri" w:hAnsi="Calibri"/>
+          <w:color w:val="000000"/>
+          <w:sz w:val="22"/>
+          <w:szCs w:val="22"/>
+          <w:lang w:val="en-AU"/>
+        </w:rPr>
+        <w:t>But</w:t>
+      </w:r>
+      <w:proofErr w:type="gramEnd"/>
+      <w:r>
+        <w:rPr>
+          <w:rFonts w:ascii="Calibri" w:hAnsi="Calibri"/>
+          <w:color w:val="000000"/>
+          <w:sz w:val="22"/>
+          <w:szCs w:val="22"/>
+          <w:lang w:val="en-AU"/>
+        </w:rPr>
+        <w:t xml:space="preserve"> it seems like error is before the progress bar start running, so could the problem be in the baseline model?</w:t>
+      </w:r>
+      <w:r>
+        <w:rPr>
+          <w:rFonts w:ascii="Calibri" w:hAnsi="Calibri"/>
+          <w:color w:val="000000"/>
+          <w:sz w:val="22"/>
+          <w:szCs w:val="22"/>
+          <w:lang w:val="en-AU"/>
+        </w:rPr>
         <w:t xml:space="preserve"> (CHECK IS SOLVED)</w:t>
       </w:r>
     </w:p>
@@ -587,8 +1084,13 @@
         </w:numPr>
       </w:pPr>
       <w:r>
-        <w:t>Growing degree days (“gdd20”), with variable cut off point and chill days, also combination of chill and gdd</w:t>
-      </w:r>
+        <w:t xml:space="preserve">Growing degree days (“gdd20”), with variable cut off point and chill days, also combination of chill and </w:t>
+      </w:r>
+      <w:proofErr w:type="spellStart"/>
+      <w:r>
+        <w:t>gdd</w:t>
+      </w:r>
+      <w:proofErr w:type="spellEnd"/>
     </w:p>
     <w:p>
       <w:pPr>
@@ -608,10 +1110,399 @@
           <w:rFonts w:ascii="Calibri" w:hAnsi="Calibri"/>
           <w:color w:val="000000"/>
         </w:rPr>
-        <w:t>Error: if there are other parameter in the baseline model, in windowoutput it takes the first coef and not that of temporary!</w:t>
+        <w:t xml:space="preserve">Error: if there </w:t>
+      </w:r>
+      <w:proofErr w:type="gramStart"/>
+      <w:r>
+        <w:rPr>
+          <w:rFonts w:ascii="Calibri" w:hAnsi="Calibri"/>
+          <w:color w:val="000000"/>
+        </w:rPr>
+        <w:t>are other parameter</w:t>
+      </w:r>
+      <w:proofErr w:type="gramEnd"/>
+      <w:r>
+        <w:rPr>
+          <w:rFonts w:ascii="Calibri" w:hAnsi="Calibri"/>
+          <w:color w:val="000000"/>
+        </w:rPr>
+        <w:t xml:space="preserve"> in the baseline model, in </w:t>
+      </w:r>
+      <w:proofErr w:type="spellStart"/>
+      <w:r>
+        <w:rPr>
+          <w:rFonts w:ascii="Calibri" w:hAnsi="Calibri"/>
+          <w:color w:val="000000"/>
+        </w:rPr>
+        <w:t>windowoutput</w:t>
+      </w:r>
+      <w:proofErr w:type="spellEnd"/>
+      <w:r>
+        <w:rPr>
+          <w:rFonts w:ascii="Calibri" w:hAnsi="Calibri"/>
+          <w:color w:val="000000"/>
+        </w:rPr>
+        <w:t xml:space="preserve"> it takes the first </w:t>
+      </w:r>
+      <w:proofErr w:type="spellStart"/>
+      <w:r>
+        <w:rPr>
+          <w:rFonts w:ascii="Calibri" w:hAnsi="Calibri"/>
+          <w:color w:val="000000"/>
+        </w:rPr>
+        <w:t>coef</w:t>
+      </w:r>
+      <w:proofErr w:type="spellEnd"/>
+      <w:r>
+        <w:rPr>
+          <w:rFonts w:ascii="Calibri" w:hAnsi="Calibri"/>
+          <w:color w:val="000000"/>
+        </w:rPr>
+        <w:t xml:space="preserve"> and not that of temporary!</w:t>
+      </w:r>
+    </w:p>
+    <w:p>
+      <w:pPr>
+        <w:pStyle w:val="ListParagraph"/>
+        <w:numPr>
+          <w:ilvl w:val="0"/>
+          <w:numId w:val="3"/>
+        </w:numPr>
+        <w:spacing w:after="0"/>
+        <w:rPr>
+          <w:rFonts w:ascii="Calibri" w:hAnsi="Calibri"/>
+          <w:color w:val="000000"/>
+        </w:rPr>
+      </w:pPr>
+      <w:r>
+        <w:t xml:space="preserve">Integrate </w:t>
+      </w:r>
+      <w:proofErr w:type="spellStart"/>
+      <w:r>
+        <w:t>manywin</w:t>
+      </w:r>
+      <w:proofErr w:type="spellEnd"/>
+      <w:r>
+        <w:t xml:space="preserve"> </w:t>
+      </w:r>
+      <w:r>
+        <w:t xml:space="preserve">into </w:t>
+      </w:r>
+      <w:proofErr w:type="spellStart"/>
+      <w:r>
+        <w:t>climatewin</w:t>
+      </w:r>
+      <w:proofErr w:type="spellEnd"/>
+      <w:r>
+        <w:t xml:space="preserve">, rename STAT-&gt;STATS, FUNC-&gt;FUNCS, </w:t>
+      </w:r>
+      <w:proofErr w:type="spellStart"/>
+      <w:r>
+        <w:t>Xvar</w:t>
+      </w:r>
+      <w:proofErr w:type="spellEnd"/>
+      <w:r>
+        <w:t>-&gt;</w:t>
+      </w:r>
+      <w:proofErr w:type="spellStart"/>
+      <w:r>
+        <w:t>Xvars</w:t>
+      </w:r>
+      <w:proofErr w:type="spellEnd"/>
+    </w:p>
+    <w:p>
+      <w:pPr>
+        <w:pStyle w:val="ListParagraph"/>
+        <w:numPr>
+          <w:ilvl w:val="0"/>
+          <w:numId w:val="3"/>
+        </w:numPr>
+        <w:spacing w:after="0"/>
+        <w:rPr>
+          <w:rFonts w:ascii="Calibri" w:hAnsi="Calibri"/>
+          <w:color w:val="000000"/>
+        </w:rPr>
+      </w:pPr>
+      <w:r>
+        <w:t xml:space="preserve">Do not allow use of “I” and “LOG” FUNC when negative values are present and do not allow stat=slope with FUNC=I or LOG. Give warning (by checking if </w:t>
+      </w:r>
+      <w:proofErr w:type="spellStart"/>
+      <w:r>
+        <w:t>Xvar</w:t>
+      </w:r>
+      <w:proofErr w:type="spellEnd"/>
+      <w:r>
+        <w:t xml:space="preserve"> is positive always) and suggest to add a constant to all values of </w:t>
+      </w:r>
+      <w:proofErr w:type="spellStart"/>
+      <w:r>
+        <w:t>Xvar</w:t>
+      </w:r>
+      <w:proofErr w:type="spellEnd"/>
+      <w:r>
+        <w:t xml:space="preserve"> before running </w:t>
+      </w:r>
+      <w:proofErr w:type="spellStart"/>
+      <w:r>
+        <w:t>climatewin</w:t>
+      </w:r>
+      <w:proofErr w:type="spellEnd"/>
+      <w:r>
+        <w:t>, however this does not work for Slope (people just use quadratic).</w:t>
+      </w:r>
+    </w:p>
+    <w:p>
+      <w:pPr>
+        <w:pStyle w:val="ListParagraph"/>
+        <w:numPr>
+          <w:ilvl w:val="0"/>
+          <w:numId w:val="3"/>
+        </w:numPr>
+        <w:spacing w:after="0"/>
+        <w:rPr>
+          <w:rFonts w:ascii="Calibri" w:hAnsi="Calibri"/>
+          <w:color w:val="000000"/>
+        </w:rPr>
+      </w:pPr>
+      <w:r>
+        <w:rPr>
+          <w:rFonts w:ascii="Calibri" w:hAnsi="Calibri"/>
+          <w:color w:val="000000"/>
+        </w:rPr>
+        <w:t xml:space="preserve">For optimal climate zone, adjust so that the lowest value is equal to 0 (i.e. </w:t>
+      </w:r>
+      <w:proofErr w:type="spellStart"/>
+      <w:r>
+        <w:rPr>
+          <w:rFonts w:ascii="Calibri" w:hAnsi="Calibri"/>
+          <w:color w:val="000000"/>
+        </w:rPr>
+        <w:t>optimalvalues</w:t>
+      </w:r>
+      <w:proofErr w:type="spellEnd"/>
+      <w:r>
+        <w:rPr>
+          <w:rFonts w:ascii="Calibri" w:hAnsi="Calibri"/>
+          <w:color w:val="000000"/>
+        </w:rPr>
+        <w:t xml:space="preserve"> – </w:t>
+      </w:r>
+      <w:proofErr w:type="gramStart"/>
+      <w:r>
+        <w:rPr>
+          <w:rFonts w:ascii="Calibri" w:hAnsi="Calibri"/>
+          <w:color w:val="000000"/>
+        </w:rPr>
+        <w:t>min(</w:t>
+      </w:r>
+      <w:proofErr w:type="spellStart"/>
+      <w:proofErr w:type="gramEnd"/>
+      <w:r>
+        <w:rPr>
+          <w:rFonts w:ascii="Calibri" w:hAnsi="Calibri"/>
+          <w:color w:val="000000"/>
+        </w:rPr>
+        <w:t>optimalvalues</w:t>
+      </w:r>
+      <w:proofErr w:type="spellEnd"/>
+      <w:r>
+        <w:rPr>
+          <w:rFonts w:ascii="Calibri" w:hAnsi="Calibri"/>
+          <w:color w:val="000000"/>
+        </w:rPr>
+        <w:t>).</w:t>
+      </w:r>
+    </w:p>
+    <w:p>
+      <w:pPr>
+        <w:pStyle w:val="NormalWeb"/>
+        <w:numPr>
+          <w:ilvl w:val="0"/>
+          <w:numId w:val="3"/>
+        </w:numPr>
+        <w:spacing w:before="0" w:beforeAutospacing="0" w:after="0" w:afterAutospacing="0"/>
+        <w:rPr>
+          <w:rFonts w:ascii="Calibri" w:hAnsi="Calibri"/>
+          <w:color w:val="000000"/>
+          <w:sz w:val="22"/>
+          <w:szCs w:val="22"/>
+        </w:rPr>
+      </w:pPr>
+      <w:r>
+        <w:rPr>
+          <w:rFonts w:ascii="Calibri" w:hAnsi="Calibri"/>
+          <w:color w:val="000000"/>
+          <w:sz w:val="22"/>
+          <w:szCs w:val="22"/>
+        </w:rPr>
+        <w:t>Rename temporary-&gt;climate</w:t>
+      </w:r>
+    </w:p>
+    <w:p>
+      <w:pPr>
+        <w:pStyle w:val="NormalWeb"/>
+        <w:numPr>
+          <w:ilvl w:val="0"/>
+          <w:numId w:val="3"/>
+        </w:numPr>
+        <w:spacing w:before="0" w:beforeAutospacing="0" w:after="0" w:afterAutospacing="0"/>
+        <w:rPr>
+          <w:rFonts w:ascii="Calibri" w:hAnsi="Calibri"/>
+          <w:color w:val="000000"/>
+          <w:sz w:val="22"/>
+          <w:szCs w:val="22"/>
+        </w:rPr>
+      </w:pPr>
+      <w:r>
+        <w:rPr>
+          <w:rFonts w:ascii="Calibri" w:hAnsi="Calibri"/>
+          <w:color w:val="000000"/>
+          <w:sz w:val="22"/>
+          <w:szCs w:val="22"/>
+          <w:lang w:val="en-AU"/>
+        </w:rPr>
+        <w:t xml:space="preserve">In </w:t>
+      </w:r>
+      <w:proofErr w:type="spellStart"/>
+      <w:r>
+        <w:rPr>
+          <w:rFonts w:ascii="Calibri" w:hAnsi="Calibri"/>
+          <w:color w:val="000000"/>
+          <w:sz w:val="22"/>
+          <w:szCs w:val="22"/>
+          <w:lang w:val="en-AU"/>
+        </w:rPr>
+        <w:t>helpfile</w:t>
+      </w:r>
+      <w:proofErr w:type="spellEnd"/>
+      <w:r>
+        <w:rPr>
+          <w:rFonts w:ascii="Calibri" w:hAnsi="Calibri"/>
+          <w:color w:val="000000"/>
+          <w:sz w:val="22"/>
+          <w:szCs w:val="22"/>
+          <w:lang w:val="en-AU"/>
+        </w:rPr>
+        <w:t xml:space="preserve"> </w:t>
+      </w:r>
+      <w:proofErr w:type="spellStart"/>
+      <w:r>
+        <w:rPr>
+          <w:rFonts w:ascii="Calibri" w:hAnsi="Calibri"/>
+          <w:color w:val="000000"/>
+          <w:sz w:val="22"/>
+          <w:szCs w:val="22"/>
+          <w:lang w:val="en-AU"/>
+        </w:rPr>
+        <w:t>crosswin</w:t>
+      </w:r>
+      <w:proofErr w:type="spellEnd"/>
+      <w:r>
+        <w:rPr>
+          <w:rFonts w:ascii="Calibri" w:hAnsi="Calibri"/>
+          <w:color w:val="000000"/>
+          <w:sz w:val="22"/>
+          <w:szCs w:val="22"/>
+          <w:lang w:val="en-AU"/>
+        </w:rPr>
+        <w:t xml:space="preserve"> we need to add </w:t>
+      </w:r>
+      <w:proofErr w:type="spellStart"/>
+      <w:r>
+        <w:rPr>
+          <w:rFonts w:ascii="Calibri" w:hAnsi="Calibri"/>
+          <w:color w:val="000000"/>
+          <w:sz w:val="22"/>
+          <w:szCs w:val="22"/>
+          <w:lang w:val="en-AU"/>
+        </w:rPr>
+        <w:t>plotcor</w:t>
+      </w:r>
+      <w:proofErr w:type="spellEnd"/>
+      <w:r>
+        <w:rPr>
+          <w:rFonts w:ascii="Calibri" w:hAnsi="Calibri"/>
+          <w:color w:val="000000"/>
+          <w:sz w:val="22"/>
+          <w:szCs w:val="22"/>
+          <w:lang w:val="en-AU"/>
+        </w:rPr>
+        <w:t xml:space="preserve">(cross) to the example code and also for </w:t>
+      </w:r>
+      <w:proofErr w:type="spellStart"/>
+      <w:r>
+        <w:rPr>
+          <w:rFonts w:ascii="Calibri" w:hAnsi="Calibri"/>
+          <w:color w:val="000000"/>
+          <w:sz w:val="22"/>
+          <w:szCs w:val="22"/>
+          <w:lang w:val="en-AU"/>
+        </w:rPr>
+        <w:t>autowin</w:t>
+      </w:r>
+      <w:proofErr w:type="spellEnd"/>
+    </w:p>
+    <w:p>
+      <w:pPr>
+        <w:pStyle w:val="ListParagraph"/>
+        <w:numPr>
+          <w:ilvl w:val="0"/>
+          <w:numId w:val="3"/>
+        </w:numPr>
+      </w:pPr>
+      <w:r>
+        <w:t xml:space="preserve">Change main </w:t>
+      </w:r>
+      <w:proofErr w:type="gramStart"/>
+      <w:r>
+        <w:t>=  to</w:t>
+      </w:r>
+      <w:proofErr w:type="gramEnd"/>
+      <w:r>
+        <w:t xml:space="preserve"> top</w:t>
       </w:r>
       <w:bookmarkStart w:id="0" w:name="_GoBack"/>
       <w:bookmarkEnd w:id="0"/>
+      <w:r>
+        <w:t xml:space="preserve"> = in </w:t>
+      </w:r>
+      <w:proofErr w:type="spellStart"/>
+      <w:r>
+        <w:t>grid.arrange</w:t>
+      </w:r>
+      <w:proofErr w:type="spellEnd"/>
+      <w:r>
+        <w:t xml:space="preserve"> once newest version is released! </w:t>
+      </w:r>
+      <w:r>
+        <w:rPr>
+          <w:b/>
+        </w:rPr>
+        <w:t xml:space="preserve">RELEVANT FOR </w:t>
+      </w:r>
+      <w:proofErr w:type="gramStart"/>
+      <w:r>
+        <w:rPr>
+          <w:b/>
+        </w:rPr>
+        <w:t>PLOTBETAS(</w:t>
+      </w:r>
+      <w:proofErr w:type="gramEnd"/>
+      <w:r>
+        <w:rPr>
+          <w:b/>
+        </w:rPr>
+        <w:t>) AND PLOTALL().</w:t>
+      </w:r>
+    </w:p>
+    <w:p>
+      <w:pPr>
+        <w:spacing w:after="0"/>
+        <w:rPr>
+          <w:rFonts w:ascii="Calibri" w:hAnsi="Calibri"/>
+          <w:color w:val="000000"/>
+        </w:rPr>
+      </w:pPr>
     </w:p>
     <w:p>
       <w:pPr>
@@ -643,10 +1534,18 @@
         </w:numPr>
       </w:pPr>
       <w:r>
-        <w:t>Create a new plotting code to show cross-validation for best model</w:t>
-      </w:r>
-      <w:r>
-        <w:t>(?)</w:t>
+        <w:t xml:space="preserve">Create a new plotting code to show cross-validation for best </w:t>
+      </w:r>
+      <w:proofErr w:type="gramStart"/>
+      <w:r>
+        <w:t>model</w:t>
+      </w:r>
+      <w:r>
+        <w:t>(</w:t>
+      </w:r>
+      <w:proofErr w:type="gramEnd"/>
+      <w:r>
+        <w:t>?)</w:t>
       </w:r>
     </w:p>
     <w:p>
@@ -1311,7 +2210,6 @@
   <w:style w:type="character" w:default="1" w:styleId="DefaultParagraphFont">
     <w:name w:val="Default Paragraph Font"/>
     <w:uiPriority w:val="1"/>
-    <w:semiHidden/>
     <w:unhideWhenUsed/>
   </w:style>
   <w:style w:type="table" w:default="1" w:styleId="TableNormal">
@@ -1433,7 +2331,6 @@
     <w:name w:val="Normal (Web)"/>
     <w:basedOn w:val="Normal"/>
     <w:uiPriority w:val="99"/>
-    <w:semiHidden/>
     <w:unhideWhenUsed/>
     <w:rsid w:val="006179DE"/>
     <w:pPr>
@@ -1612,7 +2509,6 @@
   <w:style w:type="character" w:default="1" w:styleId="DefaultParagraphFont">
     <w:name w:val="Default Paragraph Font"/>
     <w:uiPriority w:val="1"/>
-    <w:semiHidden/>
     <w:unhideWhenUsed/>
   </w:style>
   <w:style w:type="table" w:default="1" w:styleId="TableNormal">
@@ -1734,7 +2630,6 @@
     <w:name w:val="Normal (Web)"/>
     <w:basedOn w:val="Normal"/>
     <w:uiPriority w:val="99"/>
-    <w:semiHidden/>
     <w:unhideWhenUsed/>
     <w:rsid w:val="006179DE"/>
     <w:pPr>
@@ -2040,7 +2935,7 @@
 </file>
 
 <file path=customXml/itemProps1.xml><?xml version="1.0" encoding="utf-8"?>
-<ds:datastoreItem xmlns:ds="http://schemas.openxmlformats.org/officeDocument/2006/customXml" ds:itemID="{3CF264D0-C88B-4D12-AEC3-9BA608FD7063}">
+<ds:datastoreItem xmlns:ds="http://schemas.openxmlformats.org/officeDocument/2006/customXml" ds:itemID="{30F35448-7C82-4957-870D-C0E8D1E96778}">
   <ds:schemaRefs>
     <ds:schemaRef ds:uri="http://schemas.openxmlformats.org/officeDocument/2006/bibliography"/>
   </ds:schemaRefs>

</xml_diff>

<commit_message>
Updated to do list 13/07/2015
</commit_message>
<xml_diff>
--- a/v2 todo list.docx
+++ b/v2 todo list.docx
@@ -85,10 +85,296 @@
     </w:p>
     <w:p>
       <w:r>
-        <w:rPr>
-          <w:highlight w:val="red"/>
-        </w:rPr>
-        <w:t>For version 2</w:t>
+        <w:t>For version 2:</w:t>
+      </w:r>
+    </w:p>
+    <w:p>
+      <w:pPr>
+        <w:pStyle w:val="ListParagraph"/>
+        <w:numPr>
+          <w:ilvl w:val="0"/>
+          <w:numId w:val="2"/>
+        </w:numPr>
+      </w:pPr>
+      <w:r>
+        <w:t>Put base packages into namespace</w:t>
+      </w:r>
+    </w:p>
+    <w:p>
+      <w:pPr>
+        <w:pStyle w:val="ListParagraph"/>
+        <w:numPr>
+          <w:ilvl w:val="0"/>
+          <w:numId w:val="2"/>
+        </w:numPr>
+      </w:pPr>
+      <w:r>
+        <w:t>Reset list numbers for upper and lower</w:t>
+      </w:r>
+    </w:p>
+    <w:p>
+      <w:pPr>
+        <w:pStyle w:val="ListParagraph"/>
+        <w:numPr>
+          <w:ilvl w:val="0"/>
+          <w:numId w:val="2"/>
+        </w:numPr>
+      </w:pPr>
+      <w:r>
+        <w:t>Print combo list at the start so that people can see all the combinations</w:t>
+      </w:r>
+    </w:p>
+    <w:p>
+      <w:pPr>
+        <w:pStyle w:val="ListParagraph"/>
+        <w:numPr>
+          <w:ilvl w:val="0"/>
+          <w:numId w:val="2"/>
+        </w:numPr>
+      </w:pPr>
+      <w:r>
+        <w:t xml:space="preserve">Add FUNC to </w:t>
+      </w:r>
+      <w:proofErr w:type="spellStart"/>
+      <w:r>
+        <w:t>autowin</w:t>
+      </w:r>
+      <w:proofErr w:type="spellEnd"/>
+      <w:r>
+        <w:t xml:space="preserve"> function</w:t>
+      </w:r>
+    </w:p>
+    <w:p>
+      <w:pPr>
+        <w:pStyle w:val="ListParagraph"/>
+        <w:numPr>
+          <w:ilvl w:val="0"/>
+          <w:numId w:val="2"/>
+        </w:numPr>
+      </w:pPr>
+      <w:r>
+        <w:t>FIXED -&gt; type. == Fixed or variable</w:t>
+      </w:r>
+    </w:p>
+    <w:p>
+      <w:pPr>
+        <w:pStyle w:val="ListParagraph"/>
+        <w:numPr>
+          <w:ilvl w:val="0"/>
+          <w:numId w:val="2"/>
+        </w:numPr>
+      </w:pPr>
+      <w:r>
+        <w:t>Remove plurals</w:t>
+      </w:r>
+    </w:p>
+    <w:p>
+      <w:pPr>
+        <w:pStyle w:val="ListParagraph"/>
+        <w:numPr>
+          <w:ilvl w:val="0"/>
+          <w:numId w:val="2"/>
+        </w:numPr>
+      </w:pPr>
+      <w:r>
+        <w:t xml:space="preserve">Lin, quad, log, </w:t>
+      </w:r>
+      <w:proofErr w:type="spellStart"/>
+      <w:r>
+        <w:t>inv</w:t>
+      </w:r>
+      <w:proofErr w:type="spellEnd"/>
+      <w:r>
+        <w:t>, cub</w:t>
+      </w:r>
+      <w:r>
+        <w:t>/day, month, week</w:t>
+      </w:r>
+    </w:p>
+    <w:p>
+      <w:pPr>
+        <w:pStyle w:val="ListParagraph"/>
+        <w:numPr>
+          <w:ilvl w:val="0"/>
+          <w:numId w:val="2"/>
+        </w:numPr>
+      </w:pPr>
+      <w:r>
+        <w:t>Temporary -&gt; climate</w:t>
+      </w:r>
+    </w:p>
+    <w:p>
+      <w:pPr>
+        <w:pStyle w:val="ListParagraph"/>
+        <w:numPr>
+          <w:ilvl w:val="0"/>
+          <w:numId w:val="2"/>
+        </w:numPr>
+      </w:pPr>
+      <w:r>
+        <w:t>Update help documentation/examples</w:t>
+      </w:r>
+    </w:p>
+    <w:p>
+      <w:pPr>
+        <w:pStyle w:val="ListParagraph"/>
+        <w:numPr>
+          <w:ilvl w:val="0"/>
+          <w:numId w:val="2"/>
+        </w:numPr>
+      </w:pPr>
+      <w:r>
+        <w:t xml:space="preserve">In </w:t>
+      </w:r>
+      <w:proofErr w:type="spellStart"/>
+      <w:r>
+        <w:t>crosswin</w:t>
+      </w:r>
+      <w:proofErr w:type="spellEnd"/>
+      <w:r>
+        <w:t xml:space="preserve"> give an option to look at correlation between two different stats (i.e. correlation b/w min rain and mean temperature). In </w:t>
+      </w:r>
+      <w:proofErr w:type="spellStart"/>
+      <w:r>
+        <w:t>crosswin</w:t>
+      </w:r>
+      <w:proofErr w:type="spellEnd"/>
+      <w:r>
+        <w:t xml:space="preserve"> STAT-&gt; STATS=c(“mean”, “Min”)</w:t>
+      </w:r>
+    </w:p>
+    <w:p>
+      <w:pPr>
+        <w:pStyle w:val="ListParagraph"/>
+        <w:numPr>
+          <w:ilvl w:val="0"/>
+          <w:numId w:val="2"/>
+        </w:numPr>
+      </w:pPr>
+      <w:r>
+        <w:t xml:space="preserve">Test </w:t>
+      </w:r>
+      <w:proofErr w:type="spellStart"/>
+      <w:r>
+        <w:t>coxph</w:t>
+      </w:r>
+      <w:proofErr w:type="spellEnd"/>
+      <w:r>
+        <w:t xml:space="preserve"> </w:t>
+      </w:r>
+      <w:r>
+        <w:t>(</w:t>
+      </w:r>
+      <w:proofErr w:type="spellStart"/>
+      <w:r>
+        <w:t>modeldat</w:t>
+      </w:r>
+      <w:proofErr w:type="spellEnd"/>
+      <w:r>
+        <w:t xml:space="preserve"> not found, possibly due to + signs in </w:t>
+      </w:r>
+      <w:proofErr w:type="spellStart"/>
+      <w:r>
+        <w:t>model.frame</w:t>
+      </w:r>
+      <w:proofErr w:type="spellEnd"/>
+      <w:r>
+        <w:t>)</w:t>
+      </w:r>
+      <w:r>
+        <w:t xml:space="preserve">. </w:t>
+      </w:r>
+      <w:proofErr w:type="spellStart"/>
+      <w:r>
+        <w:t>MyScience</w:t>
+      </w:r>
+      <w:proofErr w:type="spellEnd"/>
+      <w:r>
+        <w:t xml:space="preserve"> data.</w:t>
+      </w:r>
+    </w:p>
+    <w:p>
+      <w:pPr>
+        <w:pStyle w:val="ListParagraph"/>
+        <w:numPr>
+          <w:ilvl w:val="0"/>
+          <w:numId w:val="2"/>
+        </w:numPr>
+      </w:pPr>
+      <w:r>
+        <w:t xml:space="preserve">Within-group </w:t>
+      </w:r>
+      <w:proofErr w:type="spellStart"/>
+      <w:r>
+        <w:t>centreing</w:t>
+      </w:r>
+      <w:proofErr w:type="spellEnd"/>
+      <w:r>
+        <w:t xml:space="preserve"> at start</w:t>
+      </w:r>
+      <w:r>
+        <w:t xml:space="preserve"> (include climate, </w:t>
+      </w:r>
+      <w:proofErr w:type="spellStart"/>
+      <w:r>
+        <w:t>withingroup</w:t>
+      </w:r>
+      <w:proofErr w:type="spellEnd"/>
+      <w:r>
+        <w:t xml:space="preserve"> and </w:t>
+      </w:r>
+      <w:proofErr w:type="spellStart"/>
+      <w:r>
+        <w:t>betweengroup</w:t>
+      </w:r>
+      <w:proofErr w:type="spellEnd"/>
+      <w:r>
+        <w:t xml:space="preserve"> data in best model output). In final dataset, include columns for all three, make NA if not centred. Include parameter ‘centre’ in </w:t>
+      </w:r>
+      <w:proofErr w:type="spellStart"/>
+      <w:r>
+        <w:t>climatewin</w:t>
+      </w:r>
+      <w:proofErr w:type="spellEnd"/>
+      <w:r>
+        <w:t xml:space="preserve"> which people add (i.e. centre by year, site, population). If centre is not NULL then run WG </w:t>
+      </w:r>
+      <w:proofErr w:type="spellStart"/>
+      <w:r>
+        <w:t>centering</w:t>
+      </w:r>
+      <w:proofErr w:type="spellEnd"/>
+      <w:r>
+        <w:t xml:space="preserve"> on the </w:t>
+      </w:r>
+      <w:proofErr w:type="spellStart"/>
+      <w:r>
+        <w:t>Yvar</w:t>
+      </w:r>
+      <w:proofErr w:type="spellEnd"/>
+      <w:r>
+        <w:t>.</w:t>
+      </w:r>
+    </w:p>
+    <w:p>
+      <w:pPr>
+        <w:pStyle w:val="ListParagraph"/>
+      </w:pPr>
+    </w:p>
+    <w:p>
+      <w:r>
+        <w:t xml:space="preserve">For </w:t>
+      </w:r>
+      <w:proofErr w:type="gramStart"/>
+      <w:r>
+        <w:t>later</w:t>
+      </w:r>
+      <w:r>
+        <w:t>(</w:t>
+      </w:r>
+      <w:proofErr w:type="gramEnd"/>
+      <w:r>
+        <w:t>?)</w:t>
       </w:r>
       <w:r>
         <w:t>:</w:t>
@@ -99,382 +385,10 @@
         <w:pStyle w:val="ListParagraph"/>
         <w:numPr>
           <w:ilvl w:val="0"/>
-          <w:numId w:val="2"/>
-        </w:numPr>
-      </w:pPr>
-      <w:r>
-        <w:t>Put base packages into namespace</w:t>
-      </w:r>
-    </w:p>
-    <w:p>
-      <w:pPr>
-        <w:pStyle w:val="ListParagraph"/>
-        <w:numPr>
-          <w:ilvl w:val="0"/>
-          <w:numId w:val="2"/>
-        </w:numPr>
-      </w:pPr>
-      <w:r>
-        <w:t xml:space="preserve">Update </w:t>
-      </w:r>
-      <w:proofErr w:type="spellStart"/>
-      <w:r>
-        <w:t>testthat</w:t>
-      </w:r>
-      <w:proofErr w:type="spellEnd"/>
-      <w:r>
-        <w:t>() code</w:t>
-      </w:r>
-    </w:p>
-    <w:p>
-      <w:pPr>
-        <w:pStyle w:val="ListParagraph"/>
-        <w:numPr>
-          <w:ilvl w:val="0"/>
-          <w:numId w:val="2"/>
-        </w:numPr>
-      </w:pPr>
-      <w:r>
-        <w:t>Update help documentation/examples</w:t>
-      </w:r>
-    </w:p>
-    <w:p>
-      <w:pPr>
-        <w:pStyle w:val="ListParagraph"/>
-        <w:numPr>
-          <w:ilvl w:val="0"/>
-          <w:numId w:val="2"/>
-        </w:numPr>
-        <w:rPr>
-          <w:b/>
-          <w:strike/>
-        </w:rPr>
-      </w:pPr>
-      <w:r>
-        <w:rPr>
-          <w:b/>
-          <w:strike/>
-        </w:rPr>
-        <w:t xml:space="preserve">Speedup </w:t>
-      </w:r>
-      <w:proofErr w:type="spellStart"/>
-      <w:r>
-        <w:rPr>
-          <w:b/>
-          <w:strike/>
-        </w:rPr>
-        <w:t>CMatrix</w:t>
-      </w:r>
-      <w:proofErr w:type="spellEnd"/>
-      <w:r>
-        <w:rPr>
-          <w:b/>
-          <w:strike/>
-        </w:rPr>
-        <w:t xml:space="preserve"> build code (remove </w:t>
-      </w:r>
-      <w:proofErr w:type="gramStart"/>
-      <w:r>
-        <w:rPr>
-          <w:b/>
-          <w:strike/>
-        </w:rPr>
-        <w:t>match(</w:t>
-      </w:r>
-      <w:proofErr w:type="gramEnd"/>
-      <w:r>
-        <w:rPr>
-          <w:b/>
-          <w:strike/>
-        </w:rPr>
-        <w:t xml:space="preserve">) function). URGENT THIS IS CAUSING HUGE SPEED ISSUES. Match function is </w:t>
-      </w:r>
-      <w:proofErr w:type="gramStart"/>
-      <w:r>
-        <w:rPr>
-          <w:b/>
-          <w:strike/>
-        </w:rPr>
-        <w:t>2.7x</w:t>
-      </w:r>
-      <w:proofErr w:type="gramEnd"/>
-      <w:r>
-        <w:rPr>
-          <w:b/>
-          <w:strike/>
-        </w:rPr>
-        <w:t xml:space="preserve"> slower than which function.</w:t>
-      </w:r>
-    </w:p>
-    <w:p>
-      <w:pPr>
-        <w:pStyle w:val="ListParagraph"/>
-        <w:numPr>
-          <w:ilvl w:val="1"/>
-          <w:numId w:val="2"/>
-        </w:numPr>
-        <w:rPr>
-          <w:strike/>
-        </w:rPr>
-      </w:pPr>
-      <w:r>
-        <w:rPr>
-          <w:strike/>
-        </w:rPr>
-        <w:t>This is now fixed but only for days, still needs work for weeks and months.</w:t>
-      </w:r>
-    </w:p>
-    <w:p>
-      <w:pPr>
-        <w:pStyle w:val="ListParagraph"/>
-        <w:numPr>
-          <w:ilvl w:val="1"/>
-          <w:numId w:val="2"/>
-        </w:numPr>
-      </w:pPr>
-      <w:r>
-        <w:t>Also needs to be fixed for Xvar2</w:t>
-      </w:r>
-    </w:p>
-    <w:p>
-      <w:pPr>
-        <w:pStyle w:val="ListParagraph"/>
-        <w:numPr>
-          <w:ilvl w:val="0"/>
-          <w:numId w:val="2"/>
-        </w:numPr>
-        <w:rPr>
-          <w:highlight w:val="yellow"/>
-        </w:rPr>
-      </w:pPr>
-      <w:r>
-        <w:rPr>
-          <w:highlight w:val="yellow"/>
-        </w:rPr>
-        <w:t xml:space="preserve">Make Remove function: </w:t>
-      </w:r>
-      <w:proofErr w:type="spellStart"/>
-      <w:r>
-        <w:rPr>
-          <w:highlight w:val="yellow"/>
-        </w:rPr>
-        <w:t>WindowOutputNew</w:t>
-      </w:r>
-      <w:proofErr w:type="spellEnd"/>
-      <w:r>
-        <w:rPr>
-          <w:highlight w:val="yellow"/>
-        </w:rPr>
-        <w:t>&lt;-</w:t>
-      </w:r>
-      <w:proofErr w:type="gramStart"/>
-      <w:r>
-        <w:rPr>
-          <w:highlight w:val="yellow"/>
-        </w:rPr>
-        <w:t>Remove(</w:t>
-      </w:r>
-      <w:proofErr w:type="spellStart"/>
-      <w:proofErr w:type="gramEnd"/>
-      <w:r>
-        <w:rPr>
-          <w:highlight w:val="yellow"/>
-        </w:rPr>
-        <w:t>WindowOutput</w:t>
-      </w:r>
-      <w:proofErr w:type="spellEnd"/>
-      <w:r>
-        <w:rPr>
-          <w:highlight w:val="yellow"/>
-        </w:rPr>
-        <w:t xml:space="preserve">, min=10, duration=7), cuts of output that has windows shorter than 7 days and is more than 10 days ago. This can then be plotted in </w:t>
-      </w:r>
-      <w:proofErr w:type="spellStart"/>
-      <w:proofErr w:type="gramStart"/>
-      <w:r>
-        <w:rPr>
-          <w:highlight w:val="yellow"/>
-        </w:rPr>
-        <w:t>plotall</w:t>
-      </w:r>
-      <w:proofErr w:type="spellEnd"/>
-      <w:r>
-        <w:rPr>
-          <w:highlight w:val="yellow"/>
-        </w:rPr>
-        <w:t>(</w:t>
-      </w:r>
-      <w:proofErr w:type="gramEnd"/>
-      <w:r>
-        <w:rPr>
-          <w:highlight w:val="yellow"/>
-        </w:rPr>
-        <w:t xml:space="preserve">). </w:t>
-      </w:r>
-    </w:p>
-    <w:p>
-      <w:pPr>
-        <w:pStyle w:val="ListParagraph"/>
-        <w:numPr>
-          <w:ilvl w:val="0"/>
-          <w:numId w:val="2"/>
-        </w:numPr>
-        <w:rPr>
-          <w:highlight w:val="yellow"/>
-        </w:rPr>
-      </w:pPr>
-      <w:r>
-        <w:rPr>
-          <w:highlight w:val="yellow"/>
-        </w:rPr>
-        <w:t xml:space="preserve">In </w:t>
-      </w:r>
-      <w:proofErr w:type="spellStart"/>
-      <w:r>
-        <w:rPr>
-          <w:highlight w:val="yellow"/>
-        </w:rPr>
-        <w:t>crosswin</w:t>
-      </w:r>
-      <w:proofErr w:type="spellEnd"/>
-      <w:r>
-        <w:rPr>
-          <w:highlight w:val="yellow"/>
-        </w:rPr>
-        <w:t xml:space="preserve"> give an option to look at correlation between two different stats (i.e. correlation b/w min rain and mean temperature). In </w:t>
-      </w:r>
-      <w:proofErr w:type="spellStart"/>
-      <w:r>
-        <w:rPr>
-          <w:highlight w:val="yellow"/>
-        </w:rPr>
-        <w:t>crosswin</w:t>
-      </w:r>
-      <w:proofErr w:type="spellEnd"/>
-      <w:r>
-        <w:rPr>
-          <w:highlight w:val="yellow"/>
-        </w:rPr>
-        <w:t xml:space="preserve"> STAT-&gt; STATS=c(“mean”, “Min”)</w:t>
-      </w:r>
-    </w:p>
-    <w:p>
-      <w:pPr>
-        <w:pStyle w:val="ListParagraph"/>
-        <w:numPr>
-          <w:ilvl w:val="0"/>
-          <w:numId w:val="2"/>
-        </w:numPr>
-      </w:pPr>
-      <w:r>
-        <w:t xml:space="preserve">Test </w:t>
-      </w:r>
-      <w:proofErr w:type="spellStart"/>
-      <w:r>
-        <w:t>coxph</w:t>
-      </w:r>
-      <w:proofErr w:type="spellEnd"/>
-      <w:r>
-        <w:t xml:space="preserve"> </w:t>
-      </w:r>
-      <w:r>
-        <w:t>(</w:t>
-      </w:r>
-      <w:proofErr w:type="spellStart"/>
-      <w:r>
-        <w:t>modeldat</w:t>
-      </w:r>
-      <w:proofErr w:type="spellEnd"/>
-      <w:r>
-        <w:t xml:space="preserve"> not found, possibly due to + signs in </w:t>
-      </w:r>
-      <w:proofErr w:type="spellStart"/>
-      <w:r>
-        <w:t>model.frame</w:t>
-      </w:r>
-      <w:proofErr w:type="spellEnd"/>
-      <w:r>
-        <w:t>)</w:t>
-      </w:r>
-    </w:p>
-    <w:p>
-      <w:pPr>
-        <w:pStyle w:val="ListParagraph"/>
-        <w:numPr>
-          <w:ilvl w:val="0"/>
-          <w:numId w:val="2"/>
-        </w:numPr>
-      </w:pPr>
-      <w:r>
-        <w:t xml:space="preserve">Test </w:t>
-      </w:r>
-      <w:r>
-        <w:rPr>
-          <w:highlight w:val="yellow"/>
-        </w:rPr>
-        <w:t>RMARK</w:t>
-      </w:r>
-      <w:r>
-        <w:rPr>
-          <w:highlight w:val="yellow"/>
-        </w:rPr>
-        <w:t>.</w:t>
-      </w:r>
-    </w:p>
-    <w:p>
-      <w:pPr>
-        <w:pStyle w:val="ListParagraph"/>
-      </w:pPr>
-    </w:p>
-    <w:p>
-      <w:r>
-        <w:rPr>
-          <w:highlight w:val="red"/>
-        </w:rPr>
-        <w:t xml:space="preserve">For </w:t>
-      </w:r>
-      <w:proofErr w:type="gramStart"/>
-      <w:r>
-        <w:rPr>
-          <w:highlight w:val="red"/>
-        </w:rPr>
-        <w:t>later</w:t>
-      </w:r>
-      <w:r>
-        <w:rPr>
-          <w:highlight w:val="red"/>
-        </w:rPr>
-        <w:t>(</w:t>
-      </w:r>
-      <w:proofErr w:type="gramEnd"/>
-      <w:r>
-        <w:rPr>
-          <w:highlight w:val="red"/>
-        </w:rPr>
-        <w:t>?)</w:t>
-      </w:r>
-      <w:r>
-        <w:rPr>
-          <w:highlight w:val="red"/>
-        </w:rPr>
-        <w:t>:</w:t>
-      </w:r>
-    </w:p>
-    <w:p>
-      <w:pPr>
-        <w:pStyle w:val="ListParagraph"/>
-        <w:numPr>
-          <w:ilvl w:val="0"/>
           <w:numId w:val="3"/>
         </w:numPr>
-        <w:rPr>
-          <w:strike/>
-        </w:rPr>
-      </w:pPr>
-      <w:r>
-        <w:rPr>
-          <w:strike/>
-        </w:rPr>
+      </w:pPr>
+      <w:r>
         <w:t>When there are NA values and CMISSING  = FALSE, we need a print out that tells you which dates are the problem, this can be very hard to debug data</w:t>
       </w:r>
     </w:p>
@@ -620,7 +534,12 @@
       </w:r>
       <w:proofErr w:type="gramEnd"/>
       <w:r>
-        <w:t xml:space="preserve"> QAIC may work, but might require a rework? Or perhaps, if QAIC gives the same result as AIC when data is regularly dispersed, QAIC can be used as the standard metric of model strength instead?). The alternative is too allow people to choose their own metric to optimize, </w:t>
+        <w:t xml:space="preserve"> QAIC may work, but might require a rework? Or perhaps, if QAIC gives the same result as AIC when data is regularly dispersed, QAIC can be used as the standard metric of model strength instead?). The alterna</w:t>
+      </w:r>
+      <w:bookmarkStart w:id="0" w:name="_GoBack"/>
+      <w:bookmarkEnd w:id="0"/>
+      <w:r>
+        <w:t xml:space="preserve">tive is too allow people to choose their own metric to optimize, </w:t>
       </w:r>
       <w:proofErr w:type="spellStart"/>
       <w:r>
@@ -908,6 +827,7 @@
         </w:numPr>
       </w:pPr>
       <w:r>
+        <w:lastRenderedPageBreak/>
         <w:t xml:space="preserve">Time estimator (a </w:t>
       </w:r>
       <w:proofErr w:type="gramStart"/>
@@ -925,6 +845,67 @@
       <w:proofErr w:type="gramEnd"/>
       <w:r>
         <w:t xml:space="preserve"> the system timer is much more precise)).</w:t>
+      </w:r>
+    </w:p>
+    <w:p>
+      <w:pPr>
+        <w:pStyle w:val="ListParagraph"/>
+        <w:numPr>
+          <w:ilvl w:val="0"/>
+          <w:numId w:val="3"/>
+        </w:numPr>
+      </w:pPr>
+      <w:r>
+        <w:t xml:space="preserve">Test </w:t>
+      </w:r>
+      <w:r>
+        <w:t>RMARK.</w:t>
+      </w:r>
+    </w:p>
+    <w:p>
+      <w:pPr>
+        <w:pStyle w:val="ListParagraph"/>
+        <w:numPr>
+          <w:ilvl w:val="0"/>
+          <w:numId w:val="3"/>
+        </w:numPr>
+      </w:pPr>
+      <w:r>
+        <w:t xml:space="preserve">Make Remove function: </w:t>
+      </w:r>
+      <w:proofErr w:type="spellStart"/>
+      <w:r>
+        <w:t>WindowOutputNew</w:t>
+      </w:r>
+      <w:proofErr w:type="spellEnd"/>
+      <w:r>
+        <w:t>&lt;-</w:t>
+      </w:r>
+      <w:proofErr w:type="gramStart"/>
+      <w:r>
+        <w:t>Remove(</w:t>
+      </w:r>
+      <w:proofErr w:type="spellStart"/>
+      <w:proofErr w:type="gramEnd"/>
+      <w:r>
+        <w:t>WindowOutput</w:t>
+      </w:r>
+      <w:proofErr w:type="spellEnd"/>
+      <w:r>
+        <w:t xml:space="preserve">, min=10, duration=7), cuts of output that has windows shorter than 7 days and is more than 10 days ago. This can then be plotted in </w:t>
+      </w:r>
+      <w:proofErr w:type="spellStart"/>
+      <w:proofErr w:type="gramStart"/>
+      <w:r>
+        <w:t>plotall</w:t>
+      </w:r>
+      <w:proofErr w:type="spellEnd"/>
+      <w:r>
+        <w:t>(</w:t>
+      </w:r>
+      <w:proofErr w:type="gramEnd"/>
+      <w:r>
+        <w:t xml:space="preserve">). </w:t>
       </w:r>
     </w:p>
     <w:p>
@@ -941,12 +922,11 @@
         <w:jc w:val="both"/>
       </w:pPr>
       <w:r>
-        <w:rPr>
-          <w:highlight w:val="red"/>
-        </w:rPr>
-        <w:lastRenderedPageBreak/>
         <w:t>Done</w:t>
       </w:r>
+      <w:r>
+        <w:t>:</w:t>
+      </w:r>
     </w:p>
     <w:p>
       <w:pPr>
@@ -955,42 +935,24 @@
           <w:ilvl w:val="0"/>
           <w:numId w:val="3"/>
         </w:numPr>
-        <w:rPr>
-          <w:dstrike/>
-        </w:rPr>
-      </w:pPr>
-      <w:r>
-        <w:rPr>
-          <w:dstrike/>
-        </w:rPr>
+      </w:pPr>
+      <w:r>
         <w:t xml:space="preserve">Integrate </w:t>
       </w:r>
       <w:proofErr w:type="spellStart"/>
       <w:r>
-        <w:rPr>
-          <w:dstrike/>
-        </w:rPr>
         <w:t>cvwin</w:t>
       </w:r>
       <w:proofErr w:type="spellEnd"/>
       <w:r>
-        <w:rPr>
-          <w:dstrike/>
-        </w:rPr>
         <w:t xml:space="preserve"> into </w:t>
       </w:r>
       <w:proofErr w:type="spellStart"/>
       <w:r>
-        <w:rPr>
-          <w:dstrike/>
-        </w:rPr>
         <w:t>climatewin</w:t>
       </w:r>
       <w:proofErr w:type="spellEnd"/>
       <w:r>
-        <w:rPr>
-          <w:dstrike/>
-        </w:rPr>
         <w:t>, make a new base function</w:t>
       </w:r>
     </w:p>
@@ -1459,12 +1421,7 @@
       </w:r>
       <w:proofErr w:type="gramEnd"/>
       <w:r>
-        <w:t xml:space="preserve"> top</w:t>
-      </w:r>
-      <w:bookmarkStart w:id="0" w:name="_GoBack"/>
-      <w:bookmarkEnd w:id="0"/>
-      <w:r>
-        <w:t xml:space="preserve"> = in </w:t>
+        <w:t xml:space="preserve"> top = in </w:t>
       </w:r>
       <w:proofErr w:type="spellStart"/>
       <w:r>
@@ -1472,27 +1429,95 @@
       </w:r>
       <w:proofErr w:type="spellEnd"/>
       <w:r>
-        <w:t xml:space="preserve"> once newest version is released! </w:t>
-      </w:r>
-      <w:r>
-        <w:rPr>
-          <w:b/>
-        </w:rPr>
-        <w:t xml:space="preserve">RELEVANT FOR </w:t>
+        <w:t xml:space="preserve"> once newest version is released! RELEVANT FOR </w:t>
       </w:r>
       <w:proofErr w:type="gramStart"/>
       <w:r>
-        <w:rPr>
-          <w:b/>
-        </w:rPr>
         <w:t>PLOTBETAS(</w:t>
       </w:r>
       <w:proofErr w:type="gramEnd"/>
       <w:r>
-        <w:rPr>
-          <w:b/>
-        </w:rPr>
         <w:t>) AND PLOTALL().</w:t>
+      </w:r>
+    </w:p>
+    <w:p>
+      <w:pPr>
+        <w:pStyle w:val="ListParagraph"/>
+        <w:numPr>
+          <w:ilvl w:val="0"/>
+          <w:numId w:val="3"/>
+        </w:numPr>
+      </w:pPr>
+      <w:r>
+        <w:t xml:space="preserve">Update </w:t>
+      </w:r>
+      <w:proofErr w:type="spellStart"/>
+      <w:r>
+        <w:t>testthat</w:t>
+      </w:r>
+      <w:proofErr w:type="spellEnd"/>
+      <w:r>
+        <w:t>() code</w:t>
+      </w:r>
+    </w:p>
+    <w:p>
+      <w:pPr>
+        <w:pStyle w:val="ListParagraph"/>
+        <w:numPr>
+          <w:ilvl w:val="0"/>
+          <w:numId w:val="3"/>
+        </w:numPr>
+      </w:pPr>
+      <w:r>
+        <w:t xml:space="preserve">Speedup </w:t>
+      </w:r>
+      <w:proofErr w:type="spellStart"/>
+      <w:r>
+        <w:t>CMatrix</w:t>
+      </w:r>
+      <w:proofErr w:type="spellEnd"/>
+      <w:r>
+        <w:t xml:space="preserve"> build code (remove </w:t>
+      </w:r>
+      <w:proofErr w:type="gramStart"/>
+      <w:r>
+        <w:t>match(</w:t>
+      </w:r>
+      <w:proofErr w:type="gramEnd"/>
+      <w:r>
+        <w:t xml:space="preserve">) function). URGENT THIS IS CAUSING HUGE SPEED ISSUES. Match function is </w:t>
+      </w:r>
+      <w:proofErr w:type="gramStart"/>
+      <w:r>
+        <w:t>2.7x</w:t>
+      </w:r>
+      <w:proofErr w:type="gramEnd"/>
+      <w:r>
+        <w:t xml:space="preserve"> slower than which function.</w:t>
+      </w:r>
+    </w:p>
+    <w:p>
+      <w:pPr>
+        <w:pStyle w:val="ListParagraph"/>
+        <w:numPr>
+          <w:ilvl w:val="1"/>
+          <w:numId w:val="3"/>
+        </w:numPr>
+      </w:pPr>
+      <w:r>
+        <w:t>This is now fixed but only for days, still needs work for weeks and months.</w:t>
+      </w:r>
+    </w:p>
+    <w:p>
+      <w:pPr>
+        <w:pStyle w:val="ListParagraph"/>
+        <w:numPr>
+          <w:ilvl w:val="1"/>
+          <w:numId w:val="3"/>
+        </w:numPr>
+      </w:pPr>
+      <w:r>
+        <w:t>Also needs to be fixed for Xvar2</w:t>
       </w:r>
     </w:p>
     <w:p>
@@ -2210,6 +2235,7 @@
   <w:style w:type="character" w:default="1" w:styleId="DefaultParagraphFont">
     <w:name w:val="Default Paragraph Font"/>
     <w:uiPriority w:val="1"/>
+    <w:semiHidden/>
     <w:unhideWhenUsed/>
   </w:style>
   <w:style w:type="table" w:default="1" w:styleId="TableNormal">
@@ -2509,6 +2535,7 @@
   <w:style w:type="character" w:default="1" w:styleId="DefaultParagraphFont">
     <w:name w:val="Default Paragraph Font"/>
     <w:uiPriority w:val="1"/>
+    <w:semiHidden/>
     <w:unhideWhenUsed/>
   </w:style>
   <w:style w:type="table" w:default="1" w:styleId="TableNormal">
@@ -2935,7 +2962,7 @@
 </file>
 
 <file path=customXml/itemProps1.xml><?xml version="1.0" encoding="utf-8"?>
-<ds:datastoreItem xmlns:ds="http://schemas.openxmlformats.org/officeDocument/2006/customXml" ds:itemID="{30F35448-7C82-4957-870D-C0E8D1E96778}">
+<ds:datastoreItem xmlns:ds="http://schemas.openxmlformats.org/officeDocument/2006/customXml" ds:itemID="{37F31073-5132-4C5C-A75C-F8E48DE43667}">
   <ds:schemaRefs>
     <ds:schemaRef ds:uri="http://schemas.openxmlformats.org/officeDocument/2006/bibliography"/>
   </ds:schemaRefs>

</xml_diff>